<commit_message>
Szakdolgozat rewrote to LaTeX
</commit_message>
<xml_diff>
--- a/RandomWalk_teendok.docx
+++ b/RandomWalk_teendok.docx
@@ -214,6 +214,415 @@
     </w:p>
     <w:p>
       <w:pPr>
+        <w:jc w:val="center"/>
+        <w:rPr>
+          <w:sz w:val="24"/>
+          <w:szCs w:val="24"/>
+        </w:rPr>
+      </w:pPr>
+      <w:r>
+        <w:rPr>
+          <w:rStyle w:val="mord"/>
+          <w:rFonts w:ascii="KaTeX_Math" w:hAnsi="KaTeX_Math"/>
+          <w:i/>
+          <w:iCs/>
+          <w:color w:val="0D0D0D"/>
+          <w:sz w:val="29"/>
+          <w:szCs w:val="29"/>
+          <w:shd w:val="clear" w:color="auto" w:fill="FFFFFF"/>
+        </w:rPr>
+        <w:t>M</w:t>
+      </w:r>
+      <w:r>
+        <w:rPr>
+          <w:rStyle w:val="mrel"/>
+          <w:color w:val="0D0D0D"/>
+          <w:sz w:val="29"/>
+          <w:szCs w:val="29"/>
+          <w:shd w:val="clear" w:color="auto" w:fill="FFFFFF"/>
+        </w:rPr>
+        <w:t>=</w:t>
+      </w:r>
+      <w:r>
+        <w:rPr>
+          <w:rStyle w:val="mopen"/>
+          <w:color w:val="0D0D0D"/>
+          <w:sz w:val="29"/>
+          <w:szCs w:val="29"/>
+          <w:shd w:val="clear" w:color="auto" w:fill="FFFFFF"/>
+        </w:rPr>
+        <w:t>{(</w:t>
+      </w:r>
+      <w:proofErr w:type="spellStart"/>
+      <w:proofErr w:type="gramStart"/>
+      <w:r>
+        <w:rPr>
+          <w:rStyle w:val="mord"/>
+          <w:rFonts w:ascii="KaTeX_Math" w:hAnsi="KaTeX_Math"/>
+          <w:i/>
+          <w:iCs/>
+          <w:color w:val="0D0D0D"/>
+          <w:sz w:val="29"/>
+          <w:szCs w:val="29"/>
+          <w:shd w:val="clear" w:color="auto" w:fill="FFFFFF"/>
+        </w:rPr>
+        <w:t>x</w:t>
+      </w:r>
+      <w:r>
+        <w:rPr>
+          <w:rStyle w:val="mpunct"/>
+          <w:color w:val="0D0D0D"/>
+          <w:sz w:val="29"/>
+          <w:szCs w:val="29"/>
+          <w:shd w:val="clear" w:color="auto" w:fill="FFFFFF"/>
+        </w:rPr>
+        <w:t>,</w:t>
+      </w:r>
+      <w:r>
+        <w:rPr>
+          <w:rStyle w:val="mord"/>
+          <w:rFonts w:ascii="KaTeX_Math" w:hAnsi="KaTeX_Math"/>
+          <w:i/>
+          <w:iCs/>
+          <w:color w:val="0D0D0D"/>
+          <w:sz w:val="29"/>
+          <w:szCs w:val="29"/>
+          <w:shd w:val="clear" w:color="auto" w:fill="FFFFFF"/>
+        </w:rPr>
+        <w:t>y</w:t>
+      </w:r>
+      <w:proofErr w:type="spellEnd"/>
+      <w:proofErr w:type="gramEnd"/>
+      <w:r>
+        <w:rPr>
+          <w:rStyle w:val="mclose"/>
+          <w:color w:val="0D0D0D"/>
+          <w:sz w:val="29"/>
+          <w:szCs w:val="29"/>
+          <w:shd w:val="clear" w:color="auto" w:fill="FFFFFF"/>
+        </w:rPr>
+        <w:t>)</w:t>
+      </w:r>
+      <w:r>
+        <w:rPr>
+          <w:rStyle w:val="mrel"/>
+          <w:rFonts w:ascii="Cambria Math" w:hAnsi="Cambria Math" w:cs="Cambria Math"/>
+          <w:color w:val="0D0D0D"/>
+          <w:sz w:val="29"/>
+          <w:szCs w:val="29"/>
+          <w:shd w:val="clear" w:color="auto" w:fill="FFFFFF"/>
+        </w:rPr>
+        <w:t>∣</w:t>
+      </w:r>
+      <w:r>
+        <w:rPr>
+          <w:rStyle w:val="mord"/>
+          <w:rFonts w:ascii="KaTeX_Math" w:hAnsi="KaTeX_Math"/>
+          <w:i/>
+          <w:iCs/>
+          <w:color w:val="0D0D0D"/>
+          <w:sz w:val="29"/>
+          <w:szCs w:val="29"/>
+          <w:shd w:val="clear" w:color="auto" w:fill="FFFFFF"/>
+        </w:rPr>
+        <w:t>x</w:t>
+      </w:r>
+      <w:r>
+        <w:rPr>
+          <w:rStyle w:val="mrel"/>
+          <w:rFonts w:ascii="Cambria Math" w:hAnsi="Cambria Math" w:cs="Cambria Math"/>
+          <w:color w:val="0D0D0D"/>
+          <w:sz w:val="29"/>
+          <w:szCs w:val="29"/>
+          <w:shd w:val="clear" w:color="auto" w:fill="FFFFFF"/>
+        </w:rPr>
+        <w:t>∈</w:t>
+      </w:r>
+      <w:r>
+        <w:rPr>
+          <w:rStyle w:val="mopen"/>
+          <w:color w:val="0D0D0D"/>
+          <w:sz w:val="29"/>
+          <w:szCs w:val="29"/>
+          <w:shd w:val="clear" w:color="auto" w:fill="FFFFFF"/>
+        </w:rPr>
+        <w:t>[</w:t>
+      </w:r>
+      <w:r>
+        <w:rPr>
+          <w:rStyle w:val="mord"/>
+          <w:color w:val="0D0D0D"/>
+          <w:sz w:val="29"/>
+          <w:szCs w:val="29"/>
+          <w:shd w:val="clear" w:color="auto" w:fill="FFFFFF"/>
+        </w:rPr>
+        <w:t>1</w:t>
+      </w:r>
+      <w:r>
+        <w:rPr>
+          <w:rStyle w:val="mpunct"/>
+          <w:color w:val="0D0D0D"/>
+          <w:sz w:val="29"/>
+          <w:szCs w:val="29"/>
+          <w:shd w:val="clear" w:color="auto" w:fill="FFFFFF"/>
+        </w:rPr>
+        <w:t>,</w:t>
+      </w:r>
+      <w:r>
+        <w:rPr>
+          <w:rStyle w:val="mord"/>
+          <w:rFonts w:ascii="KaTeX_Math" w:hAnsi="KaTeX_Math"/>
+          <w:i/>
+          <w:iCs/>
+          <w:color w:val="0D0D0D"/>
+          <w:sz w:val="29"/>
+          <w:szCs w:val="29"/>
+          <w:shd w:val="clear" w:color="auto" w:fill="FFFFFF"/>
+        </w:rPr>
+        <w:t>N</w:t>
+      </w:r>
+      <w:r>
+        <w:rPr>
+          <w:rStyle w:val="mclose"/>
+          <w:color w:val="0D0D0D"/>
+          <w:sz w:val="29"/>
+          <w:szCs w:val="29"/>
+          <w:shd w:val="clear" w:color="auto" w:fill="FFFFFF"/>
+        </w:rPr>
+        <w:t>]</w:t>
+      </w:r>
+      <w:r>
+        <w:rPr>
+          <w:rStyle w:val="mpunct"/>
+          <w:color w:val="0D0D0D"/>
+          <w:sz w:val="29"/>
+          <w:szCs w:val="29"/>
+          <w:shd w:val="clear" w:color="auto" w:fill="FFFFFF"/>
+        </w:rPr>
+        <w:t>,</w:t>
+      </w:r>
+      <w:r>
+        <w:rPr>
+          <w:rStyle w:val="mord"/>
+          <w:rFonts w:ascii="KaTeX_Math" w:hAnsi="KaTeX_Math"/>
+          <w:i/>
+          <w:iCs/>
+          <w:color w:val="0D0D0D"/>
+          <w:sz w:val="29"/>
+          <w:szCs w:val="29"/>
+          <w:shd w:val="clear" w:color="auto" w:fill="FFFFFF"/>
+        </w:rPr>
+        <w:t>y</w:t>
+      </w:r>
+      <w:r>
+        <w:rPr>
+          <w:rStyle w:val="mrel"/>
+          <w:rFonts w:ascii="Cambria Math" w:hAnsi="Cambria Math" w:cs="Cambria Math"/>
+          <w:color w:val="0D0D0D"/>
+          <w:sz w:val="29"/>
+          <w:szCs w:val="29"/>
+          <w:shd w:val="clear" w:color="auto" w:fill="FFFFFF"/>
+        </w:rPr>
+        <w:t>∈</w:t>
+      </w:r>
+      <w:r>
+        <w:rPr>
+          <w:rStyle w:val="mopen"/>
+          <w:color w:val="0D0D0D"/>
+          <w:sz w:val="29"/>
+          <w:szCs w:val="29"/>
+          <w:shd w:val="clear" w:color="auto" w:fill="FFFFFF"/>
+        </w:rPr>
+        <w:t>[</w:t>
+      </w:r>
+      <w:r>
+        <w:rPr>
+          <w:rStyle w:val="mord"/>
+          <w:color w:val="0D0D0D"/>
+          <w:sz w:val="29"/>
+          <w:szCs w:val="29"/>
+          <w:shd w:val="clear" w:color="auto" w:fill="FFFFFF"/>
+        </w:rPr>
+        <w:t>1</w:t>
+      </w:r>
+      <w:r>
+        <w:rPr>
+          <w:rStyle w:val="mpunct"/>
+          <w:color w:val="0D0D0D"/>
+          <w:sz w:val="29"/>
+          <w:szCs w:val="29"/>
+          <w:shd w:val="clear" w:color="auto" w:fill="FFFFFF"/>
+        </w:rPr>
+        <w:t>,</w:t>
+      </w:r>
+      <w:r>
+        <w:rPr>
+          <w:rStyle w:val="mord"/>
+          <w:rFonts w:ascii="KaTeX_Math" w:hAnsi="KaTeX_Math"/>
+          <w:i/>
+          <w:iCs/>
+          <w:color w:val="0D0D0D"/>
+          <w:sz w:val="29"/>
+          <w:szCs w:val="29"/>
+          <w:shd w:val="clear" w:color="auto" w:fill="FFFFFF"/>
+        </w:rPr>
+        <w:t>N</w:t>
+      </w:r>
+      <w:r>
+        <w:rPr>
+          <w:rStyle w:val="mclose"/>
+          <w:color w:val="0D0D0D"/>
+          <w:sz w:val="29"/>
+          <w:szCs w:val="29"/>
+          <w:shd w:val="clear" w:color="auto" w:fill="FFFFFF"/>
+        </w:rPr>
+        <w:t>]</w:t>
+      </w:r>
+      <w:r>
+        <w:rPr>
+          <w:rStyle w:val="mpunct"/>
+          <w:color w:val="0D0D0D"/>
+          <w:sz w:val="29"/>
+          <w:szCs w:val="29"/>
+          <w:shd w:val="clear" w:color="auto" w:fill="FFFFFF"/>
+        </w:rPr>
+        <w:t xml:space="preserve">, </w:t>
+      </w:r>
+      <w:r>
+        <w:rPr>
+          <w:rStyle w:val="mord"/>
+          <w:rFonts w:ascii="KaTeX_Math" w:hAnsi="KaTeX_Math"/>
+          <w:i/>
+          <w:iCs/>
+          <w:color w:val="0D0D0D"/>
+          <w:sz w:val="29"/>
+          <w:szCs w:val="29"/>
+          <w:shd w:val="clear" w:color="auto" w:fill="FFFFFF"/>
+        </w:rPr>
+        <w:t>és m</w:t>
+      </w:r>
+      <w:r>
+        <w:rPr>
+          <w:rStyle w:val="mopen"/>
+          <w:color w:val="0D0D0D"/>
+          <w:sz w:val="29"/>
+          <w:szCs w:val="29"/>
+          <w:shd w:val="clear" w:color="auto" w:fill="FFFFFF"/>
+        </w:rPr>
+        <w:t>(</w:t>
+      </w:r>
+      <w:proofErr w:type="spellStart"/>
+      <w:r>
+        <w:rPr>
+          <w:rStyle w:val="mord"/>
+          <w:rFonts w:ascii="KaTeX_Math" w:hAnsi="KaTeX_Math"/>
+          <w:i/>
+          <w:iCs/>
+          <w:color w:val="0D0D0D"/>
+          <w:sz w:val="29"/>
+          <w:szCs w:val="29"/>
+          <w:shd w:val="clear" w:color="auto" w:fill="FFFFFF"/>
+        </w:rPr>
+        <w:t>x</w:t>
+      </w:r>
+      <w:r>
+        <w:rPr>
+          <w:rStyle w:val="mpunct"/>
+          <w:color w:val="0D0D0D"/>
+          <w:sz w:val="29"/>
+          <w:szCs w:val="29"/>
+          <w:shd w:val="clear" w:color="auto" w:fill="FFFFFF"/>
+        </w:rPr>
+        <w:t>,</w:t>
+      </w:r>
+      <w:r>
+        <w:rPr>
+          <w:rStyle w:val="mord"/>
+          <w:rFonts w:ascii="KaTeX_Math" w:hAnsi="KaTeX_Math"/>
+          <w:i/>
+          <w:iCs/>
+          <w:color w:val="0D0D0D"/>
+          <w:sz w:val="29"/>
+          <w:szCs w:val="29"/>
+          <w:shd w:val="clear" w:color="auto" w:fill="FFFFFF"/>
+        </w:rPr>
+        <w:t>y</w:t>
+      </w:r>
+      <w:proofErr w:type="spellEnd"/>
+      <w:r>
+        <w:rPr>
+          <w:rStyle w:val="mclose"/>
+          <w:color w:val="0D0D0D"/>
+          <w:sz w:val="29"/>
+          <w:szCs w:val="29"/>
+          <w:shd w:val="clear" w:color="auto" w:fill="FFFFFF"/>
+        </w:rPr>
+        <w:t>)</w:t>
+      </w:r>
+      <w:r>
+        <w:rPr>
+          <w:rStyle w:val="mrel"/>
+          <w:rFonts w:ascii="Cambria Math" w:hAnsi="Cambria Math" w:cs="Cambria Math"/>
+          <w:color w:val="0D0D0D"/>
+          <w:sz w:val="29"/>
+          <w:szCs w:val="29"/>
+          <w:shd w:val="clear" w:color="auto" w:fill="FFFFFF"/>
+        </w:rPr>
+        <w:t>∈</w:t>
+      </w:r>
+      <w:r>
+        <w:rPr>
+          <w:rStyle w:val="mopen"/>
+          <w:color w:val="0D0D0D"/>
+          <w:sz w:val="29"/>
+          <w:szCs w:val="29"/>
+          <w:shd w:val="clear" w:color="auto" w:fill="FFFFFF"/>
+        </w:rPr>
+        <w:t>{</w:t>
+      </w:r>
+      <w:r>
+        <w:rPr>
+          <w:rStyle w:val="mord"/>
+          <w:color w:val="0D0D0D"/>
+          <w:sz w:val="29"/>
+          <w:szCs w:val="29"/>
+          <w:shd w:val="clear" w:color="auto" w:fill="FFFFFF"/>
+        </w:rPr>
+        <w:t>0</w:t>
+      </w:r>
+      <w:r>
+        <w:rPr>
+          <w:rStyle w:val="mpunct"/>
+          <w:color w:val="0D0D0D"/>
+          <w:sz w:val="29"/>
+          <w:szCs w:val="29"/>
+          <w:shd w:val="clear" w:color="auto" w:fill="FFFFFF"/>
+        </w:rPr>
+        <w:t>,</w:t>
+      </w:r>
+      <w:r>
+        <w:rPr>
+          <w:rStyle w:val="mord"/>
+          <w:color w:val="0D0D0D"/>
+          <w:sz w:val="29"/>
+          <w:szCs w:val="29"/>
+          <w:shd w:val="clear" w:color="auto" w:fill="FFFFFF"/>
+        </w:rPr>
+        <w:t>1</w:t>
+      </w:r>
+      <w:r>
+        <w:rPr>
+          <w:rStyle w:val="mclose"/>
+          <w:color w:val="0D0D0D"/>
+          <w:sz w:val="29"/>
+          <w:szCs w:val="29"/>
+          <w:shd w:val="clear" w:color="auto" w:fill="FFFFFF"/>
+        </w:rPr>
+        <w:t>}}</w:t>
+      </w:r>
+    </w:p>
+    <w:p>
+      <w:pPr>
         <w:jc w:val="both"/>
         <w:rPr>
           <w:sz w:val="24"/>
@@ -404,16 +813,11 @@
         <w:jc w:val="center"/>
       </w:pPr>
       <w:r>
-        <w:rPr>
-          <w:noProof/>
-          <w:sz w:val="24"/>
-          <w:szCs w:val="24"/>
-        </w:rPr>
         <w:drawing>
-          <wp:inline distT="0" distB="0" distL="0" distR="0" wp14:anchorId="45C3E60C" wp14:editId="402D8DA2">
-            <wp:extent cx="3646501" cy="2396432"/>
-            <wp:effectExtent l="19050" t="19050" r="0" b="4445"/>
-            <wp:docPr id="689905722" name="Kép 1" descr="A képen szöveg, képernyőkép, diagram, sor látható&#10;&#10;Automatikusan generált leírás"/>
+          <wp:inline distT="0" distB="0" distL="0" distR="0" wp14:anchorId="6B088438" wp14:editId="4E67725D">
+            <wp:extent cx="5760720" cy="2026920"/>
+            <wp:effectExtent l="0" t="0" r="0" b="0"/>
+            <wp:docPr id="950011647" name="Kép 1" descr="A képen szöveg, sor, diagram, képernyőkép látható&#10;&#10;Automatikusan generált leírás"/>
             <wp:cNvGraphicFramePr>
               <a:graphicFrameLocks xmlns:a="http://schemas.openxmlformats.org/drawingml/2006/main" noChangeAspect="1"/>
             </wp:cNvGraphicFramePr>
@@ -421,7 +825,7 @@
               <a:graphicData uri="http://schemas.openxmlformats.org/drawingml/2006/picture">
                 <pic:pic xmlns:pic="http://schemas.openxmlformats.org/drawingml/2006/picture">
                   <pic:nvPicPr>
-                    <pic:cNvPr id="689905722" name="Kép 1" descr="A képen szöveg, képernyőkép, diagram, sor látható&#10;&#10;Automatikusan generált leírás"/>
+                    <pic:cNvPr id="950011647" name="Kép 1" descr="A képen szöveg, sor, diagram, képernyőkép látható&#10;&#10;Automatikusan generált leírás"/>
                     <pic:cNvPicPr/>
                   </pic:nvPicPr>
                   <pic:blipFill>
@@ -433,16 +837,11 @@
                   <pic:spPr>
                     <a:xfrm>
                       <a:off x="0" y="0"/>
-                      <a:ext cx="3661140" cy="2406052"/>
+                      <a:ext cx="5760720" cy="2026920"/>
                     </a:xfrm>
                     <a:prstGeom prst="rect">
                       <a:avLst/>
                     </a:prstGeom>
-                    <a:ln>
-                      <a:solidFill>
-                        <a:schemeClr val="tx1"/>
-                      </a:solidFill>
-                    </a:ln>
                   </pic:spPr>
                 </pic:pic>
               </a:graphicData>
@@ -546,6 +945,7 @@
     <w:p>
       <w:pPr>
         <w:pStyle w:val="Cmsor2"/>
+        <w:ind w:left="0" w:firstLine="0"/>
         <w:rPr>
           <w:color w:val="auto"/>
         </w:rPr>
@@ -559,9 +959,138 @@
       </w:r>
     </w:p>
     <w:p>
-      <w:r>
+      <w:pPr>
+        <w:jc w:val="both"/>
+        <w:rPr>
+          <w:sz w:val="24"/>
+          <w:szCs w:val="24"/>
+        </w:rPr>
+      </w:pPr>
+      <w:r>
+        <w:rPr>
+          <w:sz w:val="24"/>
+          <w:szCs w:val="24"/>
+        </w:rPr>
         <w:t>Ebben a fejezetben a térképek generálásáért felelős metódusokat fogom részletesen bemutatni.</w:t>
       </w:r>
+      <w:r>
+        <w:t xml:space="preserve"> </w:t>
+      </w:r>
+      <w:r>
+        <w:rPr>
+          <w:sz w:val="24"/>
+          <w:szCs w:val="24"/>
+        </w:rPr>
+        <w:t xml:space="preserve">Ezek a metódusok a procedurális térképgenerálás alapvető keretét jelentik, ahol a </w:t>
+      </w:r>
+      <w:proofErr w:type="spellStart"/>
+      <w:proofErr w:type="gramStart"/>
+      <w:r>
+        <w:rPr>
+          <w:sz w:val="24"/>
+          <w:szCs w:val="24"/>
+        </w:rPr>
+        <w:t>GenerateArray</w:t>
+      </w:r>
+      <w:proofErr w:type="spellEnd"/>
+      <w:r>
+        <w:rPr>
+          <w:sz w:val="24"/>
+          <w:szCs w:val="24"/>
+        </w:rPr>
+        <w:t>(</w:t>
+      </w:r>
+      <w:proofErr w:type="gramEnd"/>
+      <w:r>
+        <w:rPr>
+          <w:sz w:val="24"/>
+          <w:szCs w:val="24"/>
+        </w:rPr>
+        <w:t>) metódus</w:t>
+      </w:r>
+      <w:r>
+        <w:rPr>
+          <w:sz w:val="24"/>
+          <w:szCs w:val="24"/>
+        </w:rPr>
+        <w:t xml:space="preserve"> létrehozza a térkép adatszerkezetét és kezdeti feltételeit, a </w:t>
+      </w:r>
+      <w:proofErr w:type="spellStart"/>
+      <w:r>
+        <w:rPr>
+          <w:sz w:val="24"/>
+          <w:szCs w:val="24"/>
+        </w:rPr>
+        <w:t>RenderMap</w:t>
+      </w:r>
+      <w:proofErr w:type="spellEnd"/>
+      <w:r>
+        <w:rPr>
+          <w:sz w:val="24"/>
+          <w:szCs w:val="24"/>
+        </w:rPr>
+        <w:t>() metódus</w:t>
+      </w:r>
+      <w:r>
+        <w:rPr>
+          <w:sz w:val="24"/>
+          <w:szCs w:val="24"/>
+        </w:rPr>
+        <w:t xml:space="preserve"> pedig az adatok játszható vagy látható formába való </w:t>
+      </w:r>
+      <w:proofErr w:type="spellStart"/>
+      <w:r>
+        <w:rPr>
+          <w:sz w:val="24"/>
+          <w:szCs w:val="24"/>
+        </w:rPr>
+        <w:t>renderelésének</w:t>
+      </w:r>
+      <w:proofErr w:type="spellEnd"/>
+      <w:r>
+        <w:rPr>
+          <w:sz w:val="24"/>
+          <w:szCs w:val="24"/>
+        </w:rPr>
+        <w:t xml:space="preserve"> mechanizmusaként szolgál. Ez a kétlépcsős folyamat - az adatok létrehozása és az adatok </w:t>
+      </w:r>
+      <w:proofErr w:type="spellStart"/>
+      <w:r>
+        <w:rPr>
+          <w:sz w:val="24"/>
+          <w:szCs w:val="24"/>
+        </w:rPr>
+        <w:t>renderelése</w:t>
+      </w:r>
+      <w:proofErr w:type="spellEnd"/>
+      <w:r>
+        <w:rPr>
+          <w:sz w:val="24"/>
+          <w:szCs w:val="24"/>
+        </w:rPr>
+        <w:t xml:space="preserve"> - központi szerepet játszik a játéko</w:t>
+      </w:r>
+      <w:r>
+        <w:rPr>
+          <w:sz w:val="24"/>
+          <w:szCs w:val="24"/>
+        </w:rPr>
+        <w:t>m</w:t>
+      </w:r>
+      <w:r>
+        <w:rPr>
+          <w:sz w:val="24"/>
+          <w:szCs w:val="24"/>
+        </w:rPr>
+        <w:t xml:space="preserve"> procedurális tartalomgenerálásában</w:t>
+      </w:r>
+      <w:r>
+        <w:rPr>
+          <w:sz w:val="24"/>
+          <w:szCs w:val="24"/>
+        </w:rPr>
+        <w:t>, lehetővé téve a térképek létrehozásának automatizálását.</w:t>
+      </w:r>
     </w:p>
     <w:p>
       <w:pPr>
@@ -577,6 +1106,7 @@
         <w:t xml:space="preserve">A </w:t>
       </w:r>
       <w:proofErr w:type="spellStart"/>
+      <w:proofErr w:type="gramStart"/>
       <w:r>
         <w:rPr>
           <w:color w:val="auto"/>
@@ -588,12 +1118,19 @@
         <w:rPr>
           <w:color w:val="auto"/>
         </w:rPr>
-        <w:t>()</w:t>
-      </w:r>
+        <w:t>(</w:t>
+      </w:r>
+      <w:proofErr w:type="gramEnd"/>
       <w:r>
         <w:rPr>
           <w:color w:val="auto"/>
         </w:rPr>
+        <w:t>)</w:t>
+      </w:r>
+      <w:r>
+        <w:rPr>
+          <w:color w:val="auto"/>
+        </w:rPr>
         <w:t xml:space="preserve"> metódus</w:t>
       </w:r>
     </w:p>
@@ -613,22 +1150,7 @@
         <w:t xml:space="preserve">A </w:t>
       </w:r>
       <w:proofErr w:type="spellStart"/>
-      <w:r>
-        <w:rPr>
-          <w:sz w:val="24"/>
-          <w:szCs w:val="24"/>
-        </w:rPr>
-        <w:t>HardMapGenerator</w:t>
-      </w:r>
-      <w:proofErr w:type="spellEnd"/>
-      <w:r>
-        <w:rPr>
-          <w:sz w:val="24"/>
-          <w:szCs w:val="24"/>
-        </w:rPr>
-        <w:t xml:space="preserve"> osztály </w:t>
-      </w:r>
-      <w:proofErr w:type="spellStart"/>
+      <w:proofErr w:type="gramStart"/>
       <w:r>
         <w:rPr>
           <w:sz w:val="24"/>
@@ -642,14 +1164,36 @@
           <w:sz w:val="24"/>
           <w:szCs w:val="24"/>
         </w:rPr>
-        <w:t>()</w:t>
-      </w:r>
-      <w:r>
-        <w:rPr>
-          <w:sz w:val="24"/>
-          <w:szCs w:val="24"/>
-        </w:rPr>
-        <w:t xml:space="preserve"> függvényének célja egy 2D-s </w:t>
+        <w:t>(</w:t>
+      </w:r>
+      <w:proofErr w:type="gramEnd"/>
+      <w:r>
+        <w:rPr>
+          <w:sz w:val="24"/>
+          <w:szCs w:val="24"/>
+        </w:rPr>
+        <w:t>)</w:t>
+      </w:r>
+      <w:r>
+        <w:rPr>
+          <w:sz w:val="24"/>
+          <w:szCs w:val="24"/>
+        </w:rPr>
+        <w:t xml:space="preserve"> függvénynek </w:t>
+      </w:r>
+      <w:r>
+        <w:rPr>
+          <w:sz w:val="24"/>
+          <w:szCs w:val="24"/>
+        </w:rPr>
+        <w:t xml:space="preserve">a </w:t>
+      </w:r>
+      <w:r>
+        <w:rPr>
+          <w:sz w:val="24"/>
+          <w:szCs w:val="24"/>
+        </w:rPr>
+        <w:t xml:space="preserve">célja egy 2D-s </w:t>
       </w:r>
       <w:r>
         <w:rPr>
@@ -767,6 +1311,7 @@
         <w:t xml:space="preserve">, int </w:t>
       </w:r>
       <w:proofErr w:type="spellStart"/>
+      <w:proofErr w:type="gramStart"/>
       <w:r>
         <w:rPr>
           <w:sz w:val="24"/>
@@ -780,7 +1325,15 @@
           <w:sz w:val="24"/>
           <w:szCs w:val="24"/>
         </w:rPr>
-        <w:t xml:space="preserve"> : Ezek a paraméterek határozzák meg a térkép méreteit, specifikusan a szélességét és a magasságát.</w:t>
+        <w:t xml:space="preserve"> :</w:t>
+      </w:r>
+      <w:proofErr w:type="gramEnd"/>
+      <w:r>
+        <w:rPr>
+          <w:sz w:val="24"/>
+          <w:szCs w:val="24"/>
+        </w:rPr>
+        <w:t xml:space="preserve"> Ezek a paraméterek határozzák meg a térkép méreteit, specifikusan a szélességét és a magasságát.</w:t>
       </w:r>
     </w:p>
     <w:p>
@@ -874,7 +1427,23 @@
           <w:sz w:val="24"/>
           <w:szCs w:val="24"/>
         </w:rPr>
-        <w:t xml:space="preserve">Az int[,] map = </w:t>
+        <w:t xml:space="preserve">Az </w:t>
+      </w:r>
+      <w:proofErr w:type="gramStart"/>
+      <w:r>
+        <w:rPr>
+          <w:sz w:val="24"/>
+          <w:szCs w:val="24"/>
+        </w:rPr>
+        <w:t>int[</w:t>
+      </w:r>
+      <w:proofErr w:type="gramEnd"/>
+      <w:r>
+        <w:rPr>
+          <w:sz w:val="24"/>
+          <w:szCs w:val="24"/>
+        </w:rPr>
+        <w:t xml:space="preserve">,] map = </w:t>
       </w:r>
       <w:proofErr w:type="spellStart"/>
       <w:r>
@@ -968,17 +1537,8 @@
           <w:sz w:val="24"/>
           <w:szCs w:val="24"/>
         </w:rPr>
-        <w:t xml:space="preserve">, az x a szélességen, az y pedig a magasságon </w:t>
-      </w:r>
-      <w:proofErr w:type="spellStart"/>
-      <w:r>
-        <w:rPr>
-          <w:sz w:val="24"/>
-          <w:szCs w:val="24"/>
-        </w:rPr>
-        <w:t>iterál.A</w:t>
-      </w:r>
-      <w:proofErr w:type="spellEnd"/>
+        <w:t>, az x a szélességen, az y pedig a magasságon iterál.</w:t>
+      </w:r>
       <w:r>
         <w:rPr>
           <w:sz w:val="24"/>
@@ -986,7 +1546,15 @@
         </w:rPr>
         <w:t xml:space="preserve"> </w:t>
       </w:r>
-      <w:proofErr w:type="spellStart"/>
+      <w:r>
+        <w:rPr>
+          <w:sz w:val="24"/>
+          <w:szCs w:val="24"/>
+        </w:rPr>
+        <w:t xml:space="preserve">A </w:t>
+      </w:r>
+      <w:proofErr w:type="spellStart"/>
+      <w:proofErr w:type="gramStart"/>
       <w:r>
         <w:rPr>
           <w:sz w:val="24"/>
@@ -995,6 +1563,7 @@
         <w:t>map.GetUpperBound</w:t>
       </w:r>
       <w:proofErr w:type="spellEnd"/>
+      <w:proofErr w:type="gramEnd"/>
       <w:r>
         <w:rPr>
           <w:sz w:val="24"/>
@@ -1019,6 +1588,7 @@
         <w:t xml:space="preserve">(1) a tömb dimenzióinak felső határainak megadására szolgál. A </w:t>
       </w:r>
       <w:proofErr w:type="spellStart"/>
+      <w:proofErr w:type="gramStart"/>
       <w:r>
         <w:rPr>
           <w:sz w:val="24"/>
@@ -1032,7 +1602,15 @@
           <w:sz w:val="24"/>
           <w:szCs w:val="24"/>
         </w:rPr>
-        <w:t xml:space="preserve">(0) az első dimenzió (szélesség) maximális indexét adja vissza, a </w:t>
+        <w:t>(</w:t>
+      </w:r>
+      <w:proofErr w:type="gramEnd"/>
+      <w:r>
+        <w:rPr>
+          <w:sz w:val="24"/>
+          <w:szCs w:val="24"/>
+        </w:rPr>
+        <w:t xml:space="preserve">0) az első dimenzió (szélesség) maximális indexét adja vissza, a </w:t>
       </w:r>
       <w:proofErr w:type="spellStart"/>
       <w:r>
@@ -1083,6 +1661,7 @@
         <w:t xml:space="preserve"> használata általában a tömb megadott dimenziójának utolsó érvényes indexét adja vissza. Egy szélesség és magasság dimenziójú tömb esetében a </w:t>
       </w:r>
       <w:proofErr w:type="spellStart"/>
+      <w:proofErr w:type="gramStart"/>
       <w:r>
         <w:rPr>
           <w:sz w:val="24"/>
@@ -1096,7 +1675,15 @@
           <w:sz w:val="24"/>
           <w:szCs w:val="24"/>
         </w:rPr>
-        <w:t xml:space="preserve">(0) valójában a </w:t>
+        <w:t>(</w:t>
+      </w:r>
+      <w:proofErr w:type="gramEnd"/>
+      <w:r>
+        <w:rPr>
+          <w:sz w:val="24"/>
+          <w:szCs w:val="24"/>
+        </w:rPr>
+        <w:t xml:space="preserve">0) valójában a </w:t>
       </w:r>
       <w:proofErr w:type="spellStart"/>
       <w:r>
@@ -1209,9 +1796,9 @@
           <w:sz w:val="24"/>
           <w:szCs w:val="24"/>
         </w:rPr>
-        <w:t xml:space="preserve">) { map[x, y] = 0; } </w:t>
-      </w:r>
-      <w:proofErr w:type="spellStart"/>
+        <w:t xml:space="preserve">) </w:t>
+      </w:r>
+      <w:proofErr w:type="gramStart"/>
       <w:r>
         <w:rPr>
           <w:b/>
@@ -1219,9 +1806,9 @@
           <w:sz w:val="24"/>
           <w:szCs w:val="24"/>
         </w:rPr>
-        <w:t>else</w:t>
-      </w:r>
-      <w:proofErr w:type="spellEnd"/>
+        <w:t>{ map</w:t>
+      </w:r>
+      <w:proofErr w:type="gramEnd"/>
       <w:r>
         <w:rPr>
           <w:b/>
@@ -1229,95 +1816,8 @@
           <w:sz w:val="24"/>
           <w:szCs w:val="24"/>
         </w:rPr>
-        <w:t xml:space="preserve"> { map[x, y] = 1; }</w:t>
-      </w:r>
-      <w:r>
-        <w:rPr>
-          <w:sz w:val="24"/>
-          <w:szCs w:val="24"/>
-        </w:rPr>
-        <w:t>: E</w:t>
-      </w:r>
-      <w:r>
-        <w:rPr>
-          <w:sz w:val="24"/>
-          <w:szCs w:val="24"/>
-        </w:rPr>
-        <w:t>z gyakorlatilag beállítja a térkép minden egyes cellájának kezdeti állapotát. Egy üres térkép (</w:t>
-      </w:r>
-      <w:proofErr w:type="spellStart"/>
-      <w:r>
-        <w:rPr>
-          <w:sz w:val="24"/>
-          <w:szCs w:val="24"/>
-        </w:rPr>
-        <w:t>empty</w:t>
-      </w:r>
-      <w:proofErr w:type="spellEnd"/>
-      <w:r>
-        <w:rPr>
-          <w:sz w:val="24"/>
-          <w:szCs w:val="24"/>
-        </w:rPr>
-        <w:t xml:space="preserve"> = </w:t>
-      </w:r>
-      <w:proofErr w:type="spellStart"/>
-      <w:r>
-        <w:rPr>
-          <w:sz w:val="24"/>
-          <w:szCs w:val="24"/>
-        </w:rPr>
-        <w:t>true</w:t>
-      </w:r>
-      <w:proofErr w:type="spellEnd"/>
-      <w:r>
-        <w:rPr>
-          <w:sz w:val="24"/>
-          <w:szCs w:val="24"/>
-        </w:rPr>
-        <w:t>) azt jelenti, hogy minden cellát 0-ra inicializálunk, egy nem üres térkép (</w:t>
-      </w:r>
-      <w:proofErr w:type="spellStart"/>
-      <w:r>
-        <w:rPr>
-          <w:sz w:val="24"/>
-          <w:szCs w:val="24"/>
-        </w:rPr>
-        <w:t>empty</w:t>
-      </w:r>
-      <w:proofErr w:type="spellEnd"/>
-      <w:r>
-        <w:rPr>
-          <w:sz w:val="24"/>
-          <w:szCs w:val="24"/>
-        </w:rPr>
-        <w:t xml:space="preserve"> = </w:t>
-      </w:r>
-      <w:proofErr w:type="spellStart"/>
-      <w:r>
-        <w:rPr>
-          <w:sz w:val="24"/>
-          <w:szCs w:val="24"/>
-        </w:rPr>
-        <w:t>false</w:t>
-      </w:r>
-      <w:proofErr w:type="spellEnd"/>
-      <w:r>
-        <w:rPr>
-          <w:sz w:val="24"/>
-          <w:szCs w:val="24"/>
-        </w:rPr>
-        <w:t>) pedig azt, hogy minden cellát 1-re állítunk.</w:t>
-      </w:r>
-    </w:p>
-    <w:p>
-      <w:pPr>
-        <w:jc w:val="both"/>
-        <w:rPr>
-          <w:sz w:val="24"/>
-          <w:szCs w:val="24"/>
-        </w:rPr>
-      </w:pPr>
+        <w:t xml:space="preserve">[x, y] = 0; } </w:t>
+      </w:r>
       <w:proofErr w:type="spellStart"/>
       <w:r>
         <w:rPr>
@@ -1326,7 +1826,7 @@
           <w:sz w:val="24"/>
           <w:szCs w:val="24"/>
         </w:rPr>
-        <w:t>return</w:t>
+        <w:t>else</w:t>
       </w:r>
       <w:proofErr w:type="spellEnd"/>
       <w:r>
@@ -1336,45 +1836,85 @@
           <w:sz w:val="24"/>
           <w:szCs w:val="24"/>
         </w:rPr>
-        <w:t xml:space="preserve"> map;: </w:t>
-      </w:r>
-      <w:r>
-        <w:rPr>
-          <w:sz w:val="24"/>
-          <w:szCs w:val="24"/>
-        </w:rPr>
-        <w:t xml:space="preserve">Miután a tömb teljesen feltöltődött, visszakerül a hívó számára. Ez a tömb most a kezdeti rácsállapotként szolgál a további feldolgozáshoz, például a </w:t>
-      </w:r>
-      <w:proofErr w:type="spellStart"/>
-      <w:r>
-        <w:rPr>
-          <w:sz w:val="24"/>
-          <w:szCs w:val="24"/>
-        </w:rPr>
-        <w:t>RandomWalk</w:t>
-      </w:r>
-      <w:proofErr w:type="spellEnd"/>
-      <w:r>
-        <w:rPr>
-          <w:sz w:val="24"/>
-          <w:szCs w:val="24"/>
-        </w:rPr>
-        <w:t xml:space="preserve"> algoritmus alkalmazásához.</w:t>
-      </w:r>
-    </w:p>
-    <w:p>
-      <w:pPr>
-        <w:rPr>
-          <w:sz w:val="24"/>
-          <w:szCs w:val="24"/>
-        </w:rPr>
-      </w:pPr>
-      <w:r>
-        <w:rPr>
-          <w:sz w:val="24"/>
-          <w:szCs w:val="24"/>
-        </w:rPr>
-        <w:br w:type="page"/>
+        <w:t xml:space="preserve"> { map[x, y] = 1; }</w:t>
+      </w:r>
+      <w:r>
+        <w:rPr>
+          <w:sz w:val="24"/>
+          <w:szCs w:val="24"/>
+        </w:rPr>
+        <w:t>: E</w:t>
+      </w:r>
+      <w:r>
+        <w:rPr>
+          <w:sz w:val="24"/>
+          <w:szCs w:val="24"/>
+        </w:rPr>
+        <w:t>z gyakorlatilag beállítja a térkép minden egyes cellájának kezdeti állapotát. Egy üres térkép (</w:t>
+      </w:r>
+      <w:proofErr w:type="spellStart"/>
+      <w:r>
+        <w:rPr>
+          <w:sz w:val="24"/>
+          <w:szCs w:val="24"/>
+        </w:rPr>
+        <w:t>empty</w:t>
+      </w:r>
+      <w:proofErr w:type="spellEnd"/>
+      <w:r>
+        <w:rPr>
+          <w:sz w:val="24"/>
+          <w:szCs w:val="24"/>
+        </w:rPr>
+        <w:t xml:space="preserve"> = </w:t>
+      </w:r>
+      <w:proofErr w:type="spellStart"/>
+      <w:r>
+        <w:rPr>
+          <w:sz w:val="24"/>
+          <w:szCs w:val="24"/>
+        </w:rPr>
+        <w:t>true</w:t>
+      </w:r>
+      <w:proofErr w:type="spellEnd"/>
+      <w:r>
+        <w:rPr>
+          <w:sz w:val="24"/>
+          <w:szCs w:val="24"/>
+        </w:rPr>
+        <w:t>) azt jelenti, hogy minden cellát 0-ra inicializálunk, egy nem üres térkép (</w:t>
+      </w:r>
+      <w:proofErr w:type="spellStart"/>
+      <w:r>
+        <w:rPr>
+          <w:sz w:val="24"/>
+          <w:szCs w:val="24"/>
+        </w:rPr>
+        <w:t>empty</w:t>
+      </w:r>
+      <w:proofErr w:type="spellEnd"/>
+      <w:r>
+        <w:rPr>
+          <w:sz w:val="24"/>
+          <w:szCs w:val="24"/>
+        </w:rPr>
+        <w:t xml:space="preserve"> = </w:t>
+      </w:r>
+      <w:proofErr w:type="spellStart"/>
+      <w:r>
+        <w:rPr>
+          <w:sz w:val="24"/>
+          <w:szCs w:val="24"/>
+        </w:rPr>
+        <w:t>false</w:t>
+      </w:r>
+      <w:proofErr w:type="spellEnd"/>
+      <w:r>
+        <w:rPr>
+          <w:sz w:val="24"/>
+          <w:szCs w:val="24"/>
+        </w:rPr>
+        <w:t>) pedig azt, hogy minden cellát 1-re állítunk.</w:t>
       </w:r>
     </w:p>
     <w:p>
@@ -1385,6 +1925,21 @@
           <w:szCs w:val="24"/>
         </w:rPr>
       </w:pPr>
+      <w:r>
+        <w:rPr>
+          <w:sz w:val="24"/>
+          <w:szCs w:val="24"/>
+        </w:rPr>
+        <w:lastRenderedPageBreak/>
+        <w:t>Miután a tömb teljesen feltöltődött, visszakerül a hívó számára. Ez a tömb most a kezdeti rácsállapotként szolgál a további feldolgozáshoz</w:t>
+      </w:r>
+      <w:r>
+        <w:rPr>
+          <w:sz w:val="24"/>
+          <w:szCs w:val="24"/>
+        </w:rPr>
+        <w:t>.</w:t>
+      </w:r>
     </w:p>
     <w:p>
       <w:pPr>
@@ -1402,6 +1957,7 @@
         <w:t xml:space="preserve">A </w:t>
       </w:r>
       <w:proofErr w:type="spellStart"/>
+      <w:proofErr w:type="gramStart"/>
       <w:r>
         <w:rPr>
           <w:sz w:val="24"/>
@@ -1415,7 +1971,15 @@
           <w:sz w:val="24"/>
           <w:szCs w:val="24"/>
         </w:rPr>
-        <w:t>() metódus az 1.2.1.1. ábrán látható.</w:t>
+        <w:t>(</w:t>
+      </w:r>
+      <w:proofErr w:type="gramEnd"/>
+      <w:r>
+        <w:rPr>
+          <w:sz w:val="24"/>
+          <w:szCs w:val="24"/>
+        </w:rPr>
+        <w:t>) metódus az 1.2.1.1. ábrán látható.</w:t>
       </w:r>
     </w:p>
     <w:p>
@@ -1518,12 +2082,17 @@
         <w:t xml:space="preserve">. ábra. A </w:t>
       </w:r>
       <w:proofErr w:type="spellStart"/>
+      <w:proofErr w:type="gramStart"/>
       <w:r>
         <w:t>GenerateArray</w:t>
       </w:r>
       <w:proofErr w:type="spellEnd"/>
       <w:r>
-        <w:t>() metódus</w:t>
+        <w:t>(</w:t>
+      </w:r>
+      <w:proofErr w:type="gramEnd"/>
+      <w:r>
+        <w:t>) metódus</w:t>
       </w:r>
     </w:p>
     <w:p>
@@ -1540,6 +2109,7 @@
         <w:t xml:space="preserve">A </w:t>
       </w:r>
       <w:proofErr w:type="spellStart"/>
+      <w:proofErr w:type="gramStart"/>
       <w:r>
         <w:rPr>
           <w:color w:val="auto"/>
@@ -1551,12 +2121,19 @@
         <w:rPr>
           <w:color w:val="auto"/>
         </w:rPr>
-        <w:t>()</w:t>
-      </w:r>
+        <w:t>(</w:t>
+      </w:r>
+      <w:proofErr w:type="gramEnd"/>
       <w:r>
         <w:rPr>
           <w:color w:val="auto"/>
         </w:rPr>
+        <w:t>)</w:t>
+      </w:r>
+      <w:r>
+        <w:rPr>
+          <w:color w:val="auto"/>
+        </w:rPr>
         <w:t xml:space="preserve"> metódus</w:t>
       </w:r>
     </w:p>
@@ -1576,22 +2153,7 @@
         <w:t xml:space="preserve">A </w:t>
       </w:r>
       <w:proofErr w:type="spellStart"/>
-      <w:r>
-        <w:rPr>
-          <w:sz w:val="24"/>
-          <w:szCs w:val="24"/>
-        </w:rPr>
-        <w:t>HardMapGenerator</w:t>
-      </w:r>
-      <w:proofErr w:type="spellEnd"/>
-      <w:r>
-        <w:rPr>
-          <w:sz w:val="24"/>
-          <w:szCs w:val="24"/>
-        </w:rPr>
-        <w:t xml:space="preserve"> osztály </w:t>
-      </w:r>
-      <w:proofErr w:type="spellStart"/>
+      <w:proofErr w:type="gramStart"/>
       <w:r>
         <w:rPr>
           <w:sz w:val="24"/>
@@ -1605,7 +2167,15 @@
           <w:sz w:val="24"/>
           <w:szCs w:val="24"/>
         </w:rPr>
-        <w:t xml:space="preserve">() függvénye felelős a generált térkép vizuális megjelenítéséért egy </w:t>
+        <w:t>(</w:t>
+      </w:r>
+      <w:proofErr w:type="gramEnd"/>
+      <w:r>
+        <w:rPr>
+          <w:sz w:val="24"/>
+          <w:szCs w:val="24"/>
+        </w:rPr>
+        <w:t xml:space="preserve">) függvény felelős a generált térkép vizuális megjelenítéséért egy </w:t>
       </w:r>
       <w:proofErr w:type="spellStart"/>
       <w:r>
@@ -1721,12 +2291,21 @@
           <w:szCs w:val="24"/>
         </w:rPr>
       </w:pPr>
-      <w:r>
-        <w:rPr>
-          <w:sz w:val="24"/>
-          <w:szCs w:val="24"/>
-        </w:rPr>
-        <w:t xml:space="preserve">int[,] map: Egy két dimenziós tömb, amely a </w:t>
+      <w:proofErr w:type="gramStart"/>
+      <w:r>
+        <w:rPr>
+          <w:sz w:val="24"/>
+          <w:szCs w:val="24"/>
+        </w:rPr>
+        <w:t>int[</w:t>
+      </w:r>
+      <w:proofErr w:type="gramEnd"/>
+      <w:r>
+        <w:rPr>
+          <w:sz w:val="24"/>
+          <w:szCs w:val="24"/>
+        </w:rPr>
+        <w:t xml:space="preserve">,] map: Egy két dimenziós tömb, amely a </w:t>
       </w:r>
       <w:proofErr w:type="spellStart"/>
       <w:r>
@@ -1933,6 +2512,7 @@
         <w:t xml:space="preserve">A </w:t>
       </w:r>
       <w:proofErr w:type="spellStart"/>
+      <w:proofErr w:type="gramStart"/>
       <w:r>
         <w:rPr>
           <w:sz w:val="24"/>
@@ -1941,6 +2521,7 @@
         <w:t>tilemap.ClearAllTiles</w:t>
       </w:r>
       <w:proofErr w:type="spellEnd"/>
+      <w:proofErr w:type="gramEnd"/>
       <w:r>
         <w:rPr>
           <w:sz w:val="24"/>
@@ -2029,6 +2610,7 @@
         <w:t xml:space="preserve"> a </w:t>
       </w:r>
       <w:proofErr w:type="spellStart"/>
+      <w:proofErr w:type="gramStart"/>
       <w:r>
         <w:rPr>
           <w:sz w:val="24"/>
@@ -2037,6 +2619,7 @@
         <w:t>map.GetUpperBound</w:t>
       </w:r>
       <w:proofErr w:type="spellEnd"/>
+      <w:proofErr w:type="gramEnd"/>
       <w:r>
         <w:rPr>
           <w:sz w:val="24"/>
@@ -2100,6 +2683,7 @@
         <w:t>(map[</w:t>
       </w:r>
       <w:proofErr w:type="spellStart"/>
+      <w:proofErr w:type="gramStart"/>
       <w:r>
         <w:rPr>
           <w:sz w:val="24"/>
@@ -2108,6 +2692,7 @@
         <w:t>x,y</w:t>
       </w:r>
       <w:proofErr w:type="spellEnd"/>
+      <w:proofErr w:type="gramEnd"/>
       <w:r>
         <w:rPr>
           <w:sz w:val="24"/>
@@ -2148,6 +2733,7 @@
         <w:t xml:space="preserve"> kerül. A </w:t>
       </w:r>
       <w:proofErr w:type="spellStart"/>
+      <w:proofErr w:type="gramStart"/>
       <w:r>
         <w:rPr>
           <w:sz w:val="24"/>
@@ -2156,6 +2742,7 @@
         <w:t>tilemap.SetTile</w:t>
       </w:r>
       <w:proofErr w:type="spellEnd"/>
+      <w:proofErr w:type="gramEnd"/>
       <w:r>
         <w:rPr>
           <w:sz w:val="24"/>
@@ -2289,6 +2876,7 @@
         <w:t xml:space="preserve">A </w:t>
       </w:r>
       <w:proofErr w:type="spellStart"/>
+      <w:proofErr w:type="gramStart"/>
       <w:r>
         <w:rPr>
           <w:sz w:val="24"/>
@@ -2302,7 +2890,15 @@
           <w:sz w:val="24"/>
           <w:szCs w:val="24"/>
         </w:rPr>
-        <w:t>() metódus az 1.2.2</w:t>
+        <w:t>(</w:t>
+      </w:r>
+      <w:proofErr w:type="gramEnd"/>
+      <w:r>
+        <w:rPr>
+          <w:sz w:val="24"/>
+          <w:szCs w:val="24"/>
+        </w:rPr>
+        <w:t>) metódus az 1.2.2</w:t>
       </w:r>
       <w:r>
         <w:rPr>
@@ -2408,12 +3004,17 @@
         <w:t xml:space="preserve">. ábra. A </w:t>
       </w:r>
       <w:proofErr w:type="spellStart"/>
+      <w:proofErr w:type="gramStart"/>
       <w:r>
         <w:t>RenderMap</w:t>
       </w:r>
       <w:proofErr w:type="spellEnd"/>
       <w:r>
-        <w:t>() metódus</w:t>
+        <w:t>(</w:t>
+      </w:r>
+      <w:proofErr w:type="gramEnd"/>
+      <w:r>
+        <w:t>) metódus</w:t>
       </w:r>
     </w:p>
     <w:p>
@@ -3479,6 +4080,7 @@
         <w:t xml:space="preserve">A </w:t>
       </w:r>
       <w:proofErr w:type="spellStart"/>
+      <w:proofErr w:type="gramStart"/>
       <w:r>
         <w:rPr>
           <w:sz w:val="24"/>
@@ -3492,7 +4094,15 @@
           <w:sz w:val="24"/>
           <w:szCs w:val="24"/>
         </w:rPr>
-        <w:t xml:space="preserve">() </w:t>
+        <w:t>(</w:t>
+      </w:r>
+      <w:proofErr w:type="gramEnd"/>
+      <w:r>
+        <w:rPr>
+          <w:sz w:val="24"/>
+          <w:szCs w:val="24"/>
+        </w:rPr>
+        <w:t xml:space="preserve">) </w:t>
       </w:r>
       <w:r>
         <w:rPr>
@@ -3551,12 +4161,21 @@
           <w:szCs w:val="24"/>
         </w:rPr>
       </w:pPr>
-      <w:r>
-        <w:rPr>
-          <w:sz w:val="24"/>
-          <w:szCs w:val="24"/>
-        </w:rPr>
-        <w:t>int[,] map : A módosítandó kezdeti térképtömb.</w:t>
+      <w:proofErr w:type="gramStart"/>
+      <w:r>
+        <w:rPr>
+          <w:sz w:val="24"/>
+          <w:szCs w:val="24"/>
+        </w:rPr>
+        <w:t>int[</w:t>
+      </w:r>
+      <w:proofErr w:type="gramEnd"/>
+      <w:r>
+        <w:rPr>
+          <w:sz w:val="24"/>
+          <w:szCs w:val="24"/>
+        </w:rPr>
+        <w:t>,] map : A módosítandó kezdeti térképtömb.</w:t>
       </w:r>
     </w:p>
     <w:p>
@@ -3641,30 +4260,71 @@
           <w:sz w:val="24"/>
           <w:szCs w:val="24"/>
         </w:rPr>
-        <w:t xml:space="preserve">A függvény a megadott térképmező minden egyes celláján végigmegy a beágyazott </w:t>
-      </w:r>
-      <w:proofErr w:type="spellStart"/>
-      <w:r>
-        <w:rPr>
-          <w:sz w:val="24"/>
-          <w:szCs w:val="24"/>
-        </w:rPr>
-        <w:t>for</w:t>
-      </w:r>
-      <w:proofErr w:type="spellEnd"/>
-      <w:r>
-        <w:rPr>
-          <w:sz w:val="24"/>
-          <w:szCs w:val="24"/>
-        </w:rPr>
-        <w:t xml:space="preserve"> ciklusok segítségével.</w:t>
-      </w:r>
-      <w:r>
-        <w:rPr>
-          <w:sz w:val="24"/>
-          <w:szCs w:val="24"/>
-        </w:rPr>
-        <w:t xml:space="preserve"> Ha az aktuális cella a térkép szélén van (x == 0, y == 0, vagy az x vagy y utolsó indexein), a függvény a cella értékét 1-re állítja, így biztosítva, hogy az egy fal maradjon.</w:t>
+        <w:t xml:space="preserve">A metódusban a </w:t>
+      </w:r>
+      <w:proofErr w:type="spellStart"/>
+      <w:r>
+        <w:rPr>
+          <w:sz w:val="24"/>
+          <w:szCs w:val="24"/>
+        </w:rPr>
+        <w:t>Perlin</w:t>
+      </w:r>
+      <w:proofErr w:type="spellEnd"/>
+      <w:r>
+        <w:rPr>
+          <w:sz w:val="24"/>
+          <w:szCs w:val="24"/>
+        </w:rPr>
+        <w:t xml:space="preserve">-zajt a térképrács minden egyes koordinátájára úgy alkalmazzuk, hogy a koordinátákat megszorozzuk a </w:t>
+      </w:r>
+      <w:proofErr w:type="spellStart"/>
+      <w:r>
+        <w:rPr>
+          <w:sz w:val="24"/>
+          <w:szCs w:val="24"/>
+        </w:rPr>
+        <w:t>modifier</w:t>
+      </w:r>
+      <w:proofErr w:type="spellEnd"/>
+      <w:r>
+        <w:rPr>
+          <w:sz w:val="24"/>
+          <w:szCs w:val="24"/>
+        </w:rPr>
+        <w:t xml:space="preserve"> változóval. Ez a </w:t>
+      </w:r>
+      <w:proofErr w:type="spellStart"/>
+      <w:r>
+        <w:rPr>
+          <w:sz w:val="24"/>
+          <w:szCs w:val="24"/>
+        </w:rPr>
+        <w:t>modifier</w:t>
+      </w:r>
+      <w:proofErr w:type="spellEnd"/>
+      <w:r>
+        <w:rPr>
+          <w:sz w:val="24"/>
+          <w:szCs w:val="24"/>
+        </w:rPr>
+        <w:t xml:space="preserve"> változó befolyásolja a zaj ""zoom"" szintjét - a magasabb értékek kisebb térrészeken belüli gyakoribb változást eredményeznek, ami </w:t>
+      </w:r>
+      <w:proofErr w:type="spellStart"/>
+      <w:r>
+        <w:rPr>
+          <w:sz w:val="24"/>
+          <w:szCs w:val="24"/>
+        </w:rPr>
+        <w:t>töredezettebb</w:t>
+      </w:r>
+      <w:proofErr w:type="spellEnd"/>
+      <w:r>
+        <w:rPr>
+          <w:sz w:val="24"/>
+          <w:szCs w:val="24"/>
+        </w:rPr>
+        <w:t xml:space="preserve"> mintázatot hoz létre, míg az alacsonyabb értékek szélesebb, simább átmeneteket eredményeznek.</w:t>
       </w:r>
     </w:p>
     <w:p>
@@ -3680,192 +4340,97 @@
           <w:sz w:val="24"/>
           <w:szCs w:val="24"/>
         </w:rPr>
+        <w:t xml:space="preserve">Az egyes cellák zajértékének kiszámítása után a </w:t>
+      </w:r>
+      <w:proofErr w:type="spellStart"/>
+      <w:r>
+        <w:rPr>
+          <w:sz w:val="24"/>
+          <w:szCs w:val="24"/>
+        </w:rPr>
+        <w:t>zajáértéket</w:t>
+      </w:r>
+      <w:proofErr w:type="spellEnd"/>
+      <w:r>
+        <w:rPr>
+          <w:sz w:val="24"/>
+          <w:szCs w:val="24"/>
+        </w:rPr>
+        <w:t xml:space="preserve"> egész számra kerekítjük (0 vagy 1), hogy eldöntsük, hogy a cella fal vagy üres tér legyen.</w:t>
+      </w:r>
+    </w:p>
+    <w:p>
+      <w:pPr>
+        <w:jc w:val="both"/>
+        <w:rPr>
+          <w:sz w:val="24"/>
+          <w:szCs w:val="24"/>
+        </w:rPr>
+      </w:pPr>
+      <w:r>
+        <w:rPr>
+          <w:sz w:val="24"/>
+          <w:szCs w:val="24"/>
+        </w:rPr>
+        <w:t>A metódus a térkép határait kifejezetten falaknak állítja be a meghatározott élek fenntartása érdekében.</w:t>
+      </w:r>
+    </w:p>
+    <w:p>
+      <w:pPr>
+        <w:jc w:val="both"/>
+        <w:rPr>
+          <w:sz w:val="24"/>
+          <w:szCs w:val="24"/>
+        </w:rPr>
+      </w:pPr>
+      <w:r>
+        <w:rPr>
+          <w:sz w:val="24"/>
+          <w:szCs w:val="24"/>
+        </w:rPr>
+        <w:t>A függvény visszaadja a módosított térképtömböt az új terepjellemzőkkel együtt,</w:t>
+      </w:r>
+      <w:r>
+        <w:rPr>
+          <w:sz w:val="24"/>
+          <w:szCs w:val="24"/>
+        </w:rPr>
+        <w:t xml:space="preserve"> készen állva a </w:t>
+      </w:r>
+      <w:proofErr w:type="spellStart"/>
+      <w:r>
+        <w:rPr>
+          <w:sz w:val="24"/>
+          <w:szCs w:val="24"/>
+        </w:rPr>
+        <w:t>renderelésre</w:t>
+      </w:r>
+      <w:proofErr w:type="spellEnd"/>
+      <w:r>
+        <w:rPr>
+          <w:sz w:val="24"/>
+          <w:szCs w:val="24"/>
+        </w:rPr>
+        <w:t>.</w:t>
+      </w:r>
+    </w:p>
+    <w:p>
+      <w:pPr>
+        <w:jc w:val="both"/>
+        <w:rPr>
+          <w:sz w:val="24"/>
+          <w:szCs w:val="24"/>
+        </w:rPr>
+      </w:pPr>
+      <w:r>
+        <w:rPr>
+          <w:sz w:val="24"/>
+          <w:szCs w:val="24"/>
+        </w:rPr>
         <w:t xml:space="preserve">A </w:t>
       </w:r>
       <w:proofErr w:type="spellStart"/>
-      <w:r>
-        <w:rPr>
-          <w:sz w:val="24"/>
-          <w:szCs w:val="24"/>
-        </w:rPr>
-        <w:t>Mathf.PerlinNoise</w:t>
-      </w:r>
-      <w:proofErr w:type="spellEnd"/>
-      <w:r>
-        <w:rPr>
-          <w:sz w:val="24"/>
-          <w:szCs w:val="24"/>
-        </w:rPr>
-        <w:t>(x*</w:t>
-      </w:r>
-      <w:proofErr w:type="spellStart"/>
-      <w:r>
-        <w:rPr>
-          <w:sz w:val="24"/>
-          <w:szCs w:val="24"/>
-        </w:rPr>
-        <w:t>modifier</w:t>
-      </w:r>
-      <w:proofErr w:type="spellEnd"/>
-      <w:r>
-        <w:rPr>
-          <w:sz w:val="24"/>
-          <w:szCs w:val="24"/>
-        </w:rPr>
-        <w:t>, y*</w:t>
-      </w:r>
-      <w:proofErr w:type="spellStart"/>
-      <w:r>
-        <w:rPr>
-          <w:sz w:val="24"/>
-          <w:szCs w:val="24"/>
-        </w:rPr>
-        <w:t>modifier</w:t>
-      </w:r>
-      <w:proofErr w:type="spellEnd"/>
-      <w:r>
-        <w:rPr>
-          <w:sz w:val="24"/>
-          <w:szCs w:val="24"/>
-        </w:rPr>
-        <w:t xml:space="preserve">) függvényhívás egy </w:t>
-      </w:r>
-      <w:proofErr w:type="spellStart"/>
-      <w:r>
-        <w:rPr>
-          <w:sz w:val="24"/>
-          <w:szCs w:val="24"/>
-        </w:rPr>
-        <w:t>Perlin</w:t>
-      </w:r>
-      <w:proofErr w:type="spellEnd"/>
-      <w:r>
-        <w:rPr>
-          <w:sz w:val="24"/>
-          <w:szCs w:val="24"/>
-        </w:rPr>
-        <w:t xml:space="preserve">-zajértéket generál (0 és 1 között) a </w:t>
-      </w:r>
-      <w:proofErr w:type="spellStart"/>
-      <w:r>
-        <w:rPr>
-          <w:sz w:val="24"/>
-          <w:szCs w:val="24"/>
-        </w:rPr>
-        <w:t>modifier</w:t>
-      </w:r>
-      <w:proofErr w:type="spellEnd"/>
-      <w:r>
-        <w:rPr>
-          <w:sz w:val="24"/>
-          <w:szCs w:val="24"/>
-        </w:rPr>
-        <w:t xml:space="preserve"> által beállított koordinátákhoz. A </w:t>
-      </w:r>
-      <w:proofErr w:type="spellStart"/>
-      <w:r>
-        <w:rPr>
-          <w:sz w:val="24"/>
-          <w:szCs w:val="24"/>
-        </w:rPr>
-        <w:t>modifier</w:t>
-      </w:r>
-      <w:proofErr w:type="spellEnd"/>
-      <w:r>
-        <w:rPr>
-          <w:sz w:val="24"/>
-          <w:szCs w:val="24"/>
-        </w:rPr>
-        <w:t xml:space="preserve"> a bemeneti koordináták skálázására hat, ami befolyásolja a zajfrekvenciát. A </w:t>
-      </w:r>
-      <w:proofErr w:type="spellStart"/>
-      <w:r>
-        <w:rPr>
-          <w:sz w:val="24"/>
-          <w:szCs w:val="24"/>
-        </w:rPr>
-        <w:t>Mathf.RoundToInt</w:t>
-      </w:r>
-      <w:proofErr w:type="spellEnd"/>
-      <w:r>
-        <w:rPr>
-          <w:sz w:val="24"/>
-          <w:szCs w:val="24"/>
-        </w:rPr>
-        <w:t xml:space="preserve">() metódus az eredményül kapott </w:t>
-      </w:r>
-      <w:proofErr w:type="spellStart"/>
-      <w:r>
-        <w:rPr>
-          <w:sz w:val="24"/>
-          <w:szCs w:val="24"/>
-        </w:rPr>
-        <w:t>Perlin</w:t>
-      </w:r>
-      <w:proofErr w:type="spellEnd"/>
-      <w:r>
-        <w:rPr>
-          <w:sz w:val="24"/>
-          <w:szCs w:val="24"/>
-        </w:rPr>
-        <w:t xml:space="preserve"> zaj lebegő értékét a legközelebbi egész számra kerekíti annak eldöntésére, hogy a cella fal vagy üres tér legyen.</w:t>
-      </w:r>
-    </w:p>
-    <w:p>
-      <w:pPr>
-        <w:jc w:val="both"/>
-        <w:rPr>
-          <w:sz w:val="24"/>
-          <w:szCs w:val="24"/>
-        </w:rPr>
-      </w:pPr>
-      <w:r>
-        <w:rPr>
-          <w:sz w:val="24"/>
-          <w:szCs w:val="24"/>
-        </w:rPr>
-        <w:t>A függvény visszaadja a módosított térképtömböt az új terepjellemzőkkel együtt,</w:t>
-      </w:r>
-      <w:r>
-        <w:rPr>
-          <w:sz w:val="24"/>
-          <w:szCs w:val="24"/>
-        </w:rPr>
-        <w:t xml:space="preserve"> készen állva a </w:t>
-      </w:r>
-      <w:proofErr w:type="spellStart"/>
-      <w:r>
-        <w:rPr>
-          <w:sz w:val="24"/>
-          <w:szCs w:val="24"/>
-        </w:rPr>
-        <w:t>renderelésre</w:t>
-      </w:r>
-      <w:proofErr w:type="spellEnd"/>
-      <w:r>
-        <w:rPr>
-          <w:sz w:val="24"/>
-          <w:szCs w:val="24"/>
-        </w:rPr>
-        <w:t>.</w:t>
-      </w:r>
-    </w:p>
-    <w:p>
-      <w:pPr>
-        <w:jc w:val="both"/>
-        <w:rPr>
-          <w:sz w:val="24"/>
-          <w:szCs w:val="24"/>
-        </w:rPr>
-      </w:pPr>
-      <w:r>
-        <w:rPr>
-          <w:sz w:val="24"/>
-          <w:szCs w:val="24"/>
-        </w:rPr>
-        <w:t xml:space="preserve">A </w:t>
-      </w:r>
-      <w:proofErr w:type="spellStart"/>
+      <w:proofErr w:type="gramStart"/>
       <w:r>
         <w:rPr>
           <w:sz w:val="24"/>
@@ -3879,7 +4444,15 @@
           <w:sz w:val="24"/>
           <w:szCs w:val="24"/>
         </w:rPr>
-        <w:t>() metódus az 1.3.1.1. ábrán megtekinthető.</w:t>
+        <w:t>(</w:t>
+      </w:r>
+      <w:proofErr w:type="gramEnd"/>
+      <w:r>
+        <w:rPr>
+          <w:sz w:val="24"/>
+          <w:szCs w:val="24"/>
+        </w:rPr>
+        <w:t>) metódus az 1.3.1.1. ábrán megtekinthető.</w:t>
       </w:r>
     </w:p>
     <w:p>
@@ -4215,12 +4788,17 @@
         <w:t xml:space="preserve">. ábra. A </w:t>
       </w:r>
       <w:proofErr w:type="spellStart"/>
+      <w:proofErr w:type="gramStart"/>
       <w:r>
         <w:t>PerlinNoiseDungeon</w:t>
       </w:r>
       <w:proofErr w:type="spellEnd"/>
       <w:r>
-        <w:t xml:space="preserve">() metódussal generált térképek különböző </w:t>
+        <w:t>(</w:t>
+      </w:r>
+      <w:proofErr w:type="gramEnd"/>
+      <w:r>
+        <w:t xml:space="preserve">) metódussal generált térképek különböző </w:t>
       </w:r>
       <w:proofErr w:type="spellStart"/>
       <w:r>
@@ -4897,6 +5475,7 @@
         <w:t xml:space="preserve">Ahhoz, hogy a </w:t>
       </w:r>
       <w:proofErr w:type="spellStart"/>
+      <w:proofErr w:type="gramStart"/>
       <w:r>
         <w:rPr>
           <w:sz w:val="24"/>
@@ -4910,7 +5489,15 @@
           <w:sz w:val="24"/>
           <w:szCs w:val="24"/>
         </w:rPr>
-        <w:t xml:space="preserve">() metódus létrehozza a </w:t>
+        <w:t>(</w:t>
+      </w:r>
+      <w:proofErr w:type="gramEnd"/>
+      <w:r>
+        <w:rPr>
+          <w:sz w:val="24"/>
+          <w:szCs w:val="24"/>
+        </w:rPr>
+        <w:t xml:space="preserve">) metódus létrehozza a </w:t>
       </w:r>
       <w:proofErr w:type="spellStart"/>
       <w:r>
@@ -4968,6 +5555,7 @@
         <w:t xml:space="preserve">A </w:t>
       </w:r>
       <w:proofErr w:type="spellStart"/>
+      <w:proofErr w:type="gramStart"/>
       <w:r>
         <w:rPr>
           <w:sz w:val="24"/>
@@ -4981,7 +5569,15 @@
           <w:sz w:val="24"/>
           <w:szCs w:val="24"/>
         </w:rPr>
-        <w:t xml:space="preserve">() metódus </w:t>
+        <w:t>(</w:t>
+      </w:r>
+      <w:proofErr w:type="gramEnd"/>
+      <w:r>
+        <w:rPr>
+          <w:sz w:val="24"/>
+          <w:szCs w:val="24"/>
+        </w:rPr>
+        <w:t xml:space="preserve">) metódus </w:t>
       </w:r>
       <w:r>
         <w:rPr>
@@ -5054,6 +5650,7 @@
         <w:t xml:space="preserve"> Funkcionalitását tekintve ugyan azt csinálja, mint a </w:t>
       </w:r>
       <w:proofErr w:type="spellStart"/>
+      <w:proofErr w:type="gramStart"/>
       <w:r>
         <w:rPr>
           <w:sz w:val="24"/>
@@ -5067,7 +5664,15 @@
           <w:sz w:val="24"/>
           <w:szCs w:val="24"/>
         </w:rPr>
-        <w:t xml:space="preserve">() metódus, de miközben inicializálja a térképtömböt, </w:t>
+        <w:t>(</w:t>
+      </w:r>
+      <w:proofErr w:type="gramEnd"/>
+      <w:r>
+        <w:rPr>
+          <w:sz w:val="24"/>
+          <w:szCs w:val="24"/>
+        </w:rPr>
+        <w:t xml:space="preserve">) metódus, de miközben inicializálja a térképtömböt, </w:t>
       </w:r>
       <w:r>
         <w:rPr>
@@ -5123,6 +5728,7 @@
         <w:t xml:space="preserve"> A </w:t>
       </w:r>
       <w:proofErr w:type="spellStart"/>
+      <w:proofErr w:type="gramStart"/>
       <w:r>
         <w:rPr>
           <w:sz w:val="24"/>
@@ -5136,7 +5742,15 @@
           <w:sz w:val="24"/>
           <w:szCs w:val="24"/>
         </w:rPr>
-        <w:t>() metódus az 1.4.1.1. ábrán megtekinthető.</w:t>
+        <w:t>(</w:t>
+      </w:r>
+      <w:proofErr w:type="gramEnd"/>
+      <w:r>
+        <w:rPr>
+          <w:sz w:val="24"/>
+          <w:szCs w:val="24"/>
+        </w:rPr>
+        <w:t>) metódus az 1.4.1.1. ábrán megtekinthető.</w:t>
       </w:r>
     </w:p>
     <w:p>
@@ -5275,12 +5889,17 @@
         <w:t xml:space="preserve">. ábra A </w:t>
       </w:r>
       <w:proofErr w:type="spellStart"/>
+      <w:proofErr w:type="gramStart"/>
       <w:r>
         <w:t>ModifiedMapForCellularAutomata</w:t>
       </w:r>
       <w:proofErr w:type="spellEnd"/>
       <w:r>
-        <w:t>() metódus</w:t>
+        <w:t>(</w:t>
+      </w:r>
+      <w:proofErr w:type="gramEnd"/>
+      <w:r>
+        <w:t>) metódus</w:t>
       </w:r>
     </w:p>
     <w:p>
@@ -5299,6 +5918,7 @@
         <w:t xml:space="preserve">A </w:t>
       </w:r>
       <w:proofErr w:type="spellStart"/>
+      <w:proofErr w:type="gramStart"/>
       <w:r>
         <w:rPr>
           <w:sz w:val="24"/>
@@ -5312,7 +5932,29 @@
           <w:sz w:val="24"/>
           <w:szCs w:val="24"/>
         </w:rPr>
-        <w:t>() metódus a von Neumann szomszédságon alapuló celluláris automata technikát használja egy térkép fejlesztésére.</w:t>
+        <w:t>(</w:t>
+      </w:r>
+      <w:proofErr w:type="gramEnd"/>
+      <w:r>
+        <w:rPr>
+          <w:sz w:val="24"/>
+          <w:szCs w:val="24"/>
+        </w:rPr>
+        <w:t xml:space="preserve">) metódus a von Neumann szomszédságon alapuló celluláris automata technikát használja </w:t>
+      </w:r>
+      <w:r>
+        <w:rPr>
+          <w:sz w:val="24"/>
+          <w:szCs w:val="24"/>
+        </w:rPr>
+        <w:t>a generált</w:t>
+      </w:r>
+      <w:r>
+        <w:rPr>
+          <w:sz w:val="24"/>
+          <w:szCs w:val="24"/>
+        </w:rPr>
+        <w:t xml:space="preserve"> térkép fejlesztésére.</w:t>
       </w:r>
     </w:p>
     <w:p>
@@ -5353,12 +5995,21 @@
           <w:szCs w:val="24"/>
         </w:rPr>
       </w:pPr>
-      <w:r>
-        <w:rPr>
-          <w:sz w:val="24"/>
-          <w:szCs w:val="24"/>
-        </w:rPr>
-        <w:t>int[,] map : Ez az a térkép, amelyet a függvény módosítani fog.</w:t>
+      <w:proofErr w:type="gramStart"/>
+      <w:r>
+        <w:rPr>
+          <w:sz w:val="24"/>
+          <w:szCs w:val="24"/>
+        </w:rPr>
+        <w:t>int[</w:t>
+      </w:r>
+      <w:proofErr w:type="gramEnd"/>
+      <w:r>
+        <w:rPr>
+          <w:sz w:val="24"/>
+          <w:szCs w:val="24"/>
+        </w:rPr>
+        <w:t>,] map : Ez az a térkép, amelyet a függvény módosítani fog.</w:t>
       </w:r>
     </w:p>
     <w:p>
@@ -5411,143 +6062,38 @@
           <w:sz w:val="24"/>
           <w:szCs w:val="24"/>
         </w:rPr>
-        <w:t xml:space="preserve">A külső </w:t>
-      </w:r>
-      <w:proofErr w:type="spellStart"/>
-      <w:r>
-        <w:rPr>
-          <w:sz w:val="24"/>
-          <w:szCs w:val="24"/>
-        </w:rPr>
-        <w:t>for</w:t>
-      </w:r>
-      <w:proofErr w:type="spellEnd"/>
-      <w:r>
-        <w:rPr>
-          <w:sz w:val="24"/>
-          <w:szCs w:val="24"/>
-        </w:rPr>
-        <w:t xml:space="preserve"> ciklus </w:t>
-      </w:r>
-      <w:proofErr w:type="spellStart"/>
-      <w:r>
-        <w:rPr>
-          <w:sz w:val="24"/>
-          <w:szCs w:val="24"/>
-        </w:rPr>
-        <w:t>smoothCount-szor</w:t>
-      </w:r>
-      <w:proofErr w:type="spellEnd"/>
-      <w:r>
-        <w:rPr>
-          <w:sz w:val="24"/>
-          <w:szCs w:val="24"/>
-        </w:rPr>
-        <w:t xml:space="preserve"> iterál, és a celluláris automata folyamatot </w:t>
-      </w:r>
-      <w:proofErr w:type="spellStart"/>
-      <w:r>
-        <w:rPr>
-          <w:sz w:val="24"/>
-          <w:szCs w:val="24"/>
-        </w:rPr>
-        <w:t>iterációnként</w:t>
-      </w:r>
-      <w:proofErr w:type="spellEnd"/>
-      <w:r>
-        <w:rPr>
-          <w:sz w:val="24"/>
-          <w:szCs w:val="24"/>
-        </w:rPr>
-        <w:t xml:space="preserve"> egyszer hajtja végre. Minden egyes iteráció egy generációt jelent. A belső egymásba ágyazott </w:t>
-      </w:r>
-      <w:proofErr w:type="spellStart"/>
-      <w:r>
-        <w:rPr>
-          <w:sz w:val="24"/>
-          <w:szCs w:val="24"/>
-        </w:rPr>
-        <w:t>for</w:t>
-      </w:r>
-      <w:proofErr w:type="spellEnd"/>
-      <w:r>
-        <w:rPr>
-          <w:sz w:val="24"/>
-          <w:szCs w:val="24"/>
-        </w:rPr>
-        <w:t xml:space="preserve"> ciklusok a map tömb minden egyes celláján </w:t>
-      </w:r>
-      <w:proofErr w:type="spellStart"/>
-      <w:r>
-        <w:rPr>
-          <w:sz w:val="24"/>
-          <w:szCs w:val="24"/>
-        </w:rPr>
-        <w:t>végigmennek</w:t>
-      </w:r>
-      <w:proofErr w:type="spellEnd"/>
-      <w:r>
-        <w:rPr>
-          <w:sz w:val="24"/>
-          <w:szCs w:val="24"/>
-        </w:rPr>
-        <w:t xml:space="preserve"> a </w:t>
-      </w:r>
-      <w:proofErr w:type="spellStart"/>
-      <w:r>
-        <w:rPr>
-          <w:sz w:val="24"/>
-          <w:szCs w:val="24"/>
-        </w:rPr>
-        <w:t>map.GetUpperBound</w:t>
-      </w:r>
-      <w:proofErr w:type="spellEnd"/>
-      <w:r>
-        <w:rPr>
-          <w:sz w:val="24"/>
-          <w:szCs w:val="24"/>
-        </w:rPr>
-        <w:t xml:space="preserve">(0) segítségével a szélességhez és a </w:t>
-      </w:r>
-      <w:proofErr w:type="spellStart"/>
-      <w:r>
-        <w:rPr>
-          <w:sz w:val="24"/>
-          <w:szCs w:val="24"/>
-        </w:rPr>
-        <w:t>map.GetUpperBound</w:t>
-      </w:r>
-      <w:proofErr w:type="spellEnd"/>
-      <w:r>
-        <w:rPr>
-          <w:sz w:val="24"/>
-          <w:szCs w:val="24"/>
-        </w:rPr>
-        <w:t xml:space="preserve">(1) segítségével a magassághoz. A függvény meghívja a </w:t>
-      </w:r>
-      <w:proofErr w:type="spellStart"/>
-      <w:r>
-        <w:rPr>
-          <w:sz w:val="24"/>
-          <w:szCs w:val="24"/>
-        </w:rPr>
-        <w:t>GetVNSurroundingTiles</w:t>
-      </w:r>
-      <w:proofErr w:type="spellEnd"/>
-      <w:r>
-        <w:rPr>
-          <w:sz w:val="24"/>
-          <w:szCs w:val="24"/>
-        </w:rPr>
-        <w:t xml:space="preserve">() függvényt, </w:t>
-      </w:r>
+        <w:t>A térkép többszörös átmeneteken megy keresztül a cellák állapotának fejlesztése érdekében. A több ismétlés jellemzően simább és összefüggőbb struktúrákat eredményez.</w:t>
+      </w:r>
+    </w:p>
+    <w:p>
+      <w:pPr>
+        <w:jc w:val="both"/>
+        <w:rPr>
+          <w:sz w:val="24"/>
+          <w:szCs w:val="24"/>
+        </w:rPr>
+      </w:pPr>
       <w:r>
         <w:rPr>
           <w:sz w:val="24"/>
           <w:szCs w:val="24"/>
         </w:rPr>
         <w:lastRenderedPageBreak/>
-        <w:t>hogy kiszámítsa az (x, y) pozícióban lévő cellát körülvevő kitöltött szomszédos cellák számát a von Neumann-szabályok alapján.</w:t>
+        <w:t>Csak a közvetlen szomszédokat (felfelé, lefelé, balra, jobbra) veszi figyelembe az egyes cellák evolúciója, ami leegyszerűsíti a</w:t>
+      </w:r>
+      <w:r>
+        <w:rPr>
+          <w:sz w:val="24"/>
+          <w:szCs w:val="24"/>
+        </w:rPr>
+        <w:t>z</w:t>
+      </w:r>
+      <w:r>
+        <w:rPr>
+          <w:sz w:val="24"/>
+          <w:szCs w:val="24"/>
+        </w:rPr>
+        <w:t xml:space="preserve"> interakciókat, és inkább az utak vagy nyitott területek létrehozására összpontosít, mint a komplex mintázatokra.</w:t>
       </w:r>
     </w:p>
     <w:p>
@@ -5588,7 +6134,14 @@
           <w:sz w:val="24"/>
           <w:szCs w:val="24"/>
         </w:rPr>
-        <w:t>Kitöltött cella: Ha egy cellának több mint 2 környező kitöltött cellája van, akkor maga is kitöltött cellává válik (map[x, y] = 1).</w:t>
+        <w:t>Kitöltött cella: Ha egy cellának több mint 2 környező kitöltött cellája van, akkor maga is kitöltött cellává válik</w:t>
+      </w:r>
+      <w:r>
+        <w:rPr>
+          <w:sz w:val="24"/>
+          <w:szCs w:val="24"/>
+        </w:rPr>
+        <w:t>.</w:t>
       </w:r>
     </w:p>
     <w:p>
@@ -5609,7 +6162,7 @@
           <w:sz w:val="24"/>
           <w:szCs w:val="24"/>
         </w:rPr>
-        <w:t>Üres cella: Ha egy cellának 2-nél kevesebb kitöltött cellája van, akkor üres lesz (map[x, y] = 0).</w:t>
+        <w:t>Üres cella: Ha egy cellának 2-nél kevesebb kitöltött cellája van, akkor üres lesz.</w:t>
       </w:r>
     </w:p>
     <w:p>
@@ -5649,6 +6202,7 @@
         <w:t xml:space="preserve">A megadott számú iteráció elvégzése után a függvény visszaadja a továbbfejlesztett mapot, amely tükrözi a celluláris automata által végrehajtott változásokat. A </w:t>
       </w:r>
       <w:proofErr w:type="spellStart"/>
+      <w:proofErr w:type="gramStart"/>
       <w:r>
         <w:rPr>
           <w:sz w:val="24"/>
@@ -5662,7 +6216,15 @@
           <w:sz w:val="24"/>
           <w:szCs w:val="24"/>
         </w:rPr>
-        <w:t>() metódus az 1.4.1.2. ábrán látható.</w:t>
+        <w:t>(</w:t>
+      </w:r>
+      <w:proofErr w:type="gramEnd"/>
+      <w:r>
+        <w:rPr>
+          <w:sz w:val="24"/>
+          <w:szCs w:val="24"/>
+        </w:rPr>
+        <w:t>) metódus az 1.4.1.2. ábrán látható.</w:t>
       </w:r>
     </w:p>
     <w:p>
@@ -5759,12 +6321,17 @@
         <w:t xml:space="preserve">. ábra. A </w:t>
       </w:r>
       <w:proofErr w:type="spellStart"/>
+      <w:proofErr w:type="gramStart"/>
       <w:r>
         <w:t>VonNeumannCellularAutomata</w:t>
       </w:r>
       <w:proofErr w:type="spellEnd"/>
       <w:r>
-        <w:t>() metódus</w:t>
+        <w:t>(</w:t>
+      </w:r>
+      <w:proofErr w:type="gramEnd"/>
+      <w:r>
+        <w:t>) metódus</w:t>
       </w:r>
     </w:p>
     <w:p>
@@ -5789,6 +6356,7 @@
         <w:t xml:space="preserve">A fenti metódusban használt </w:t>
       </w:r>
       <w:proofErr w:type="spellStart"/>
+      <w:proofErr w:type="gramStart"/>
       <w:r>
         <w:rPr>
           <w:sz w:val="24"/>
@@ -5802,7 +6370,15 @@
           <w:sz w:val="24"/>
           <w:szCs w:val="24"/>
         </w:rPr>
-        <w:t>() metódus célja a környező "kitöltött" cellák számának kiszámítása a von Neumann szomszédság alapján, amely csak a négy szomszédos cellát veszi figyelembe a fő irányokban: felette, alatta, balra és jobbra.</w:t>
+        <w:t>(</w:t>
+      </w:r>
+      <w:proofErr w:type="gramEnd"/>
+      <w:r>
+        <w:rPr>
+          <w:sz w:val="24"/>
+          <w:szCs w:val="24"/>
+        </w:rPr>
+        <w:t>) metódus célja a környező "kitöltött" cellák számának kiszámítása a von Neumann szomszédság alapján, amely csak a négy szomszédos cellát veszi figyelembe a fő irányokban: felette, alatta, balra és jobbra.</w:t>
       </w:r>
       <w:r>
         <w:rPr>
@@ -5943,6 +6519,7 @@
         <w:t xml:space="preserve">A cellák kiszámítását végző </w:t>
       </w:r>
       <w:proofErr w:type="spellStart"/>
+      <w:proofErr w:type="gramStart"/>
       <w:r>
         <w:rPr>
           <w:sz w:val="24"/>
@@ -5956,7 +6533,15 @@
           <w:sz w:val="24"/>
           <w:szCs w:val="24"/>
         </w:rPr>
-        <w:t>() metódus az 1.4.1.4. ábrán látható.</w:t>
+        <w:t>(</w:t>
+      </w:r>
+      <w:proofErr w:type="gramEnd"/>
+      <w:r>
+        <w:rPr>
+          <w:sz w:val="24"/>
+          <w:szCs w:val="24"/>
+        </w:rPr>
+        <w:t>) metódus az 1.4.1.4. ábrán látható.</w:t>
       </w:r>
     </w:p>
     <w:p>
@@ -6053,12 +6638,17 @@
         <w:t xml:space="preserve">. ábra. A </w:t>
       </w:r>
       <w:proofErr w:type="spellStart"/>
+      <w:proofErr w:type="gramStart"/>
       <w:r>
         <w:t>GetVNSurroundingTiles</w:t>
       </w:r>
       <w:proofErr w:type="spellEnd"/>
       <w:r>
-        <w:t>() metódus</w:t>
+        <w:t>(</w:t>
+      </w:r>
+      <w:proofErr w:type="gramEnd"/>
+      <w:r>
+        <w:t>) metódus</w:t>
       </w:r>
     </w:p>
     <w:p/>
@@ -6101,6 +6691,7 @@
         <w:t xml:space="preserve">a </w:t>
       </w:r>
       <w:proofErr w:type="spellStart"/>
+      <w:proofErr w:type="gramStart"/>
       <w:r>
         <w:rPr>
           <w:sz w:val="24"/>
@@ -6114,7 +6705,15 @@
           <w:sz w:val="24"/>
           <w:szCs w:val="24"/>
         </w:rPr>
-        <w:t xml:space="preserve">() metódussal véletlenszerűen töltünk fel 1-esekkel és 0-ákkal. </w:t>
+        <w:t>(</w:t>
+      </w:r>
+      <w:proofErr w:type="gramEnd"/>
+      <w:r>
+        <w:rPr>
+          <w:sz w:val="24"/>
+          <w:szCs w:val="24"/>
+        </w:rPr>
+        <w:t xml:space="preserve">) metódussal véletlenszerűen töltünk fel 1-esekkel és 0-ákkal. </w:t>
       </w:r>
       <w:r>
         <w:rPr>
@@ -6780,6 +7379,7 @@
         <w:t>Állítsuk be a pozíciót „</w:t>
       </w:r>
       <w:proofErr w:type="spellStart"/>
+      <w:proofErr w:type="gramStart"/>
       <w:r>
         <w:rPr>
           <w:sz w:val="24"/>
@@ -6793,7 +7393,15 @@
           <w:sz w:val="24"/>
           <w:szCs w:val="24"/>
         </w:rPr>
-        <w:t>”-re. (Azaz látogatottra.)</w:t>
+        <w:t>”-</w:t>
+      </w:r>
+      <w:proofErr w:type="gramEnd"/>
+      <w:r>
+        <w:rPr>
+          <w:sz w:val="24"/>
+          <w:szCs w:val="24"/>
+        </w:rPr>
+        <w:t>re. (Azaz látogatottra.)</w:t>
       </w:r>
     </w:p>
     <w:p>
@@ -6878,23 +7486,21 @@
           <w:sz w:val="24"/>
           <w:szCs w:val="24"/>
         </w:rPr>
-        <w:t xml:space="preserve">A modellezés alapvetően egy olyan egyed, amely minden egyes időlépésnél kiszámíthatatlanul mozog bármilyen irányba. Az entitás a korábban meglátogatott cellákba is visszamehet, így a korábbi iterációk nem befolyásolják az aktuális iterációkat, ami a „Random </w:t>
-      </w:r>
-      <w:proofErr w:type="spellStart"/>
-      <w:r>
-        <w:rPr>
-          <w:sz w:val="24"/>
-          <w:szCs w:val="24"/>
-        </w:rPr>
-        <w:t>Walk</w:t>
-      </w:r>
-      <w:proofErr w:type="spellEnd"/>
-      <w:r>
-        <w:rPr>
-          <w:sz w:val="24"/>
-          <w:szCs w:val="24"/>
-        </w:rPr>
-        <w:t>-ot” sztochasztikus / memória nélküli folyamattá teszi. Sőt mi több, garantálja, hogy a térkép teljesen összefüggő lesz, mivel csak a szomszédos cellák között mozog. Ez az algoritmus ideális a játékok barlangjainak és túlvilágainak létrehozására, mivel képes összefüggő és terjedelmes térképeket létrehozni.</w:t>
+        <w:t xml:space="preserve">A modellezés alapvetően egy olyan egyed, amely minden egyes időlépésnél kiszámíthatatlanul mozog bármilyen irányba. Az entitás a korábban meglátogatott cellákba is visszamehet, így a korábbi iterációk nem befolyásolják az aktuális iterációkat, ami a </w:t>
+      </w:r>
+      <w:r>
+        <w:rPr>
+          <w:sz w:val="24"/>
+          <w:szCs w:val="24"/>
+        </w:rPr>
+        <w:t xml:space="preserve">véletlen bolyongást </w:t>
+      </w:r>
+      <w:r>
+        <w:rPr>
+          <w:sz w:val="24"/>
+          <w:szCs w:val="24"/>
+        </w:rPr>
+        <w:t>sztochasztikus / memória nélküli folyamattá teszi. Sőt mi több, garantálja, hogy a térkép teljesen összefüggő lesz, mivel csak a szomszédos cellák között mozog. Ez az algoritmus ideális a játékok barlangjainak és túlvilágainak létrehozására, mivel képes összefüggő és terjedelmes térképeket létrehozni.</w:t>
       </w:r>
     </w:p>
     <w:p>
@@ -7050,6 +7656,7 @@
         <w:t xml:space="preserve">A </w:t>
       </w:r>
       <w:proofErr w:type="spellStart"/>
+      <w:proofErr w:type="gramStart"/>
       <w:r>
         <w:rPr>
           <w:sz w:val="24"/>
@@ -7063,7 +7670,15 @@
           <w:sz w:val="24"/>
           <w:szCs w:val="24"/>
         </w:rPr>
-        <w:t>()</w:t>
+        <w:t>(</w:t>
+      </w:r>
+      <w:proofErr w:type="gramEnd"/>
+      <w:r>
+        <w:rPr>
+          <w:sz w:val="24"/>
+          <w:szCs w:val="24"/>
+        </w:rPr>
+        <w:t>)</w:t>
       </w:r>
       <w:r>
         <w:rPr>
@@ -7100,31 +7715,84 @@
       <w:pPr>
         <w:jc w:val="both"/>
         <w:rPr>
-          <w:b/>
-          <w:bCs/>
-          <w:sz w:val="24"/>
-          <w:szCs w:val="24"/>
-        </w:rPr>
-      </w:pPr>
-      <w:proofErr w:type="spellStart"/>
-      <w:r>
-        <w:rPr>
-          <w:b/>
-          <w:bCs/>
-          <w:sz w:val="24"/>
-          <w:szCs w:val="24"/>
-        </w:rPr>
-        <w:t>Inicializáció</w:t>
-      </w:r>
-      <w:proofErr w:type="spellEnd"/>
-      <w:r>
-        <w:rPr>
-          <w:b/>
-          <w:bCs/>
-          <w:sz w:val="24"/>
-          <w:szCs w:val="24"/>
-        </w:rPr>
-        <w:t>:</w:t>
+          <w:sz w:val="24"/>
+          <w:szCs w:val="24"/>
+          <w:u w:val="single"/>
+        </w:rPr>
+      </w:pPr>
+      <w:r>
+        <w:rPr>
+          <w:sz w:val="24"/>
+          <w:szCs w:val="24"/>
+        </w:rPr>
+        <w:t>A funkció véletlenszerűen választ ki egy kezdő pozíciót (</w:t>
+      </w:r>
+      <w:proofErr w:type="spellStart"/>
+      <w:r>
+        <w:rPr>
+          <w:sz w:val="24"/>
+          <w:szCs w:val="24"/>
+        </w:rPr>
+        <w:t>floorX</w:t>
+      </w:r>
+      <w:proofErr w:type="spellEnd"/>
+      <w:r>
+        <w:rPr>
+          <w:sz w:val="24"/>
+          <w:szCs w:val="24"/>
+        </w:rPr>
+        <w:t xml:space="preserve">, </w:t>
+      </w:r>
+      <w:proofErr w:type="spellStart"/>
+      <w:r>
+        <w:rPr>
+          <w:sz w:val="24"/>
+          <w:szCs w:val="24"/>
+        </w:rPr>
+        <w:t>floorY</w:t>
+      </w:r>
+      <w:proofErr w:type="spellEnd"/>
+      <w:r>
+        <w:rPr>
+          <w:sz w:val="24"/>
+          <w:szCs w:val="24"/>
+        </w:rPr>
+        <w:t>) a térkép határain belül, de nem a széleken, hogy biztosítsa, hogy legyen hely a barlang bővítésére. Innen fog kezdődni a véletlen</w:t>
+      </w:r>
+      <w:r>
+        <w:rPr>
+          <w:sz w:val="24"/>
+          <w:szCs w:val="24"/>
+        </w:rPr>
+        <w:t xml:space="preserve"> bolyongás</w:t>
+      </w:r>
+      <w:r>
+        <w:rPr>
+          <w:sz w:val="24"/>
+          <w:szCs w:val="24"/>
+        </w:rPr>
+        <w:t>.</w:t>
+      </w:r>
+      <w:r>
+        <w:rPr>
+          <w:sz w:val="24"/>
+          <w:szCs w:val="24"/>
+        </w:rPr>
+        <w:t xml:space="preserve"> </w:t>
+      </w:r>
+      <w:r>
+        <w:rPr>
+          <w:sz w:val="24"/>
+          <w:szCs w:val="24"/>
+        </w:rPr>
+        <w:t>A megadott tartományon belül minden lehetséges kiindulási pozíciónak egyenlő valószínűsége van, hogy kiválasztásra kerüljön</w:t>
+      </w:r>
+      <w:r>
+        <w:rPr>
+          <w:sz w:val="24"/>
+          <w:szCs w:val="24"/>
+        </w:rPr>
+        <w:t>, tehát egyenletes eloszlás alapján kerül kiválasztásra a kezdőpozíció.</w:t>
       </w:r>
     </w:p>
     <w:p>
@@ -7140,49 +7808,52 @@
           <w:sz w:val="24"/>
           <w:szCs w:val="24"/>
         </w:rPr>
-        <w:t xml:space="preserve">Random </w:t>
-      </w:r>
-      <w:proofErr w:type="spellStart"/>
-      <w:r>
-        <w:rPr>
-          <w:sz w:val="24"/>
-          <w:szCs w:val="24"/>
-        </w:rPr>
-        <w:t>seed</w:t>
-      </w:r>
-      <w:proofErr w:type="spellEnd"/>
-      <w:r>
-        <w:rPr>
-          <w:sz w:val="24"/>
-          <w:szCs w:val="24"/>
-        </w:rPr>
-        <w:t xml:space="preserve"> inicializálása: A </w:t>
-      </w:r>
-      <w:proofErr w:type="spellStart"/>
-      <w:r>
-        <w:rPr>
-          <w:sz w:val="24"/>
-          <w:szCs w:val="24"/>
-        </w:rPr>
-        <w:t>seed.GetHashCode</w:t>
-      </w:r>
-      <w:proofErr w:type="spellEnd"/>
-      <w:r>
-        <w:rPr>
-          <w:sz w:val="24"/>
-          <w:szCs w:val="24"/>
-        </w:rPr>
-        <w:t xml:space="preserve">() paranccsal egy random magot inicializálunk. Ez a mag biztosítja, hogy a generált véletlenszámok reprodukálhatóak legyenek, ha ugyan azt a magot használjuk, ami hasznos a hibakeresésnél vagy bizonyos térképek </w:t>
-      </w:r>
-      <w:proofErr w:type="spellStart"/>
-      <w:r>
-        <w:rPr>
-          <w:sz w:val="24"/>
-          <w:szCs w:val="24"/>
-        </w:rPr>
-        <w:t>újragenerálásánál</w:t>
-      </w:r>
-      <w:proofErr w:type="spellEnd"/>
+        <w:t xml:space="preserve">A </w:t>
+      </w:r>
+      <w:proofErr w:type="spellStart"/>
+      <w:r>
+        <w:rPr>
+          <w:sz w:val="24"/>
+          <w:szCs w:val="24"/>
+        </w:rPr>
+        <w:t>reqFloorAmount</w:t>
+      </w:r>
+      <w:proofErr w:type="spellEnd"/>
+      <w:r>
+        <w:rPr>
+          <w:sz w:val="24"/>
+          <w:szCs w:val="24"/>
+        </w:rPr>
+        <w:t xml:space="preserve"> a térképen lévő összes cellaszám százalékaként kerül kiszámításra. Ez a változó határozza meg, hogy hány cellát kell átalakítani </w:t>
+      </w:r>
+      <w:r>
+        <w:rPr>
+          <w:sz w:val="24"/>
+          <w:szCs w:val="24"/>
+        </w:rPr>
+        <w:t>teliből</w:t>
+      </w:r>
+      <w:r>
+        <w:rPr>
+          <w:sz w:val="24"/>
+          <w:szCs w:val="24"/>
+        </w:rPr>
+        <w:t xml:space="preserve"> </w:t>
+      </w:r>
+      <w:r>
+        <w:rPr>
+          <w:sz w:val="24"/>
+          <w:szCs w:val="24"/>
+        </w:rPr>
+        <w:t>üressé</w:t>
+      </w:r>
+      <w:r>
+        <w:rPr>
+          <w:sz w:val="24"/>
+          <w:szCs w:val="24"/>
+        </w:rPr>
+        <w:t xml:space="preserve"> a barlanggenerálás befejezéséhez.</w:t>
+      </w:r>
     </w:p>
     <w:p>
       <w:pPr>
@@ -7190,299 +7861,22 @@
         <w:rPr>
           <w:sz w:val="24"/>
           <w:szCs w:val="24"/>
-          <w:u w:val="single"/>
-        </w:rPr>
-      </w:pPr>
-      <w:r>
-        <w:rPr>
-          <w:b/>
-          <w:bCs/>
-          <w:sz w:val="24"/>
-          <w:szCs w:val="24"/>
-        </w:rPr>
-        <w:t>Kiinduló pozíció kiválasztása:</w:t>
-      </w:r>
-      <w:r>
-        <w:rPr>
-          <w:sz w:val="24"/>
-          <w:szCs w:val="24"/>
-        </w:rPr>
-        <w:t xml:space="preserve"> </w:t>
-      </w:r>
-      <w:r>
-        <w:rPr>
-          <w:sz w:val="24"/>
-          <w:szCs w:val="24"/>
-        </w:rPr>
-        <w:t>A funkció véletlenszerűen választ ki egy kezdő pozíciót (</w:t>
-      </w:r>
-      <w:proofErr w:type="spellStart"/>
-      <w:r>
-        <w:rPr>
-          <w:sz w:val="24"/>
-          <w:szCs w:val="24"/>
-        </w:rPr>
-        <w:t>floorX</w:t>
-      </w:r>
-      <w:proofErr w:type="spellEnd"/>
-      <w:r>
-        <w:rPr>
-          <w:sz w:val="24"/>
-          <w:szCs w:val="24"/>
-        </w:rPr>
-        <w:t xml:space="preserve">, </w:t>
-      </w:r>
-      <w:proofErr w:type="spellStart"/>
-      <w:r>
-        <w:rPr>
-          <w:sz w:val="24"/>
-          <w:szCs w:val="24"/>
-        </w:rPr>
-        <w:t>floorY</w:t>
-      </w:r>
-      <w:proofErr w:type="spellEnd"/>
-      <w:r>
-        <w:rPr>
-          <w:sz w:val="24"/>
-          <w:szCs w:val="24"/>
-        </w:rPr>
-        <w:t>) a térkép határain belül, de nem a széleken, hogy biztosítsa, hogy legyen hely a barlang bővítésére. Innen fog kezdődni a véletlen</w:t>
-      </w:r>
-      <w:r>
-        <w:rPr>
-          <w:sz w:val="24"/>
-          <w:szCs w:val="24"/>
-        </w:rPr>
-        <w:t xml:space="preserve"> bolyongás</w:t>
-      </w:r>
-      <w:r>
-        <w:rPr>
-          <w:sz w:val="24"/>
-          <w:szCs w:val="24"/>
-        </w:rPr>
-        <w:t>.</w:t>
-      </w:r>
-    </w:p>
-    <w:p>
-      <w:pPr>
-        <w:jc w:val="both"/>
-        <w:rPr>
-          <w:sz w:val="24"/>
-          <w:szCs w:val="24"/>
-        </w:rPr>
-      </w:pPr>
-      <w:proofErr w:type="spellStart"/>
-      <w:r>
-        <w:rPr>
-          <w:b/>
-          <w:bCs/>
-          <w:sz w:val="24"/>
-          <w:szCs w:val="24"/>
-        </w:rPr>
-        <w:t>reqFloorAmount</w:t>
-      </w:r>
-      <w:proofErr w:type="spellEnd"/>
-      <w:r>
-        <w:rPr>
-          <w:b/>
-          <w:bCs/>
-          <w:sz w:val="24"/>
-          <w:szCs w:val="24"/>
-        </w:rPr>
-        <w:t>:</w:t>
-      </w:r>
-      <w:r>
-        <w:rPr>
-          <w:sz w:val="24"/>
-          <w:szCs w:val="24"/>
-        </w:rPr>
-        <w:t xml:space="preserve"> </w:t>
-      </w:r>
-      <w:r>
-        <w:rPr>
-          <w:sz w:val="24"/>
-          <w:szCs w:val="24"/>
-        </w:rPr>
-        <w:t xml:space="preserve">A </w:t>
-      </w:r>
-      <w:proofErr w:type="spellStart"/>
-      <w:r>
-        <w:rPr>
-          <w:sz w:val="24"/>
-          <w:szCs w:val="24"/>
-        </w:rPr>
-        <w:t>reqFloorAmount</w:t>
-      </w:r>
-      <w:proofErr w:type="spellEnd"/>
-      <w:r>
-        <w:rPr>
-          <w:sz w:val="24"/>
-          <w:szCs w:val="24"/>
-        </w:rPr>
-        <w:t xml:space="preserve"> a térképen lévő összes cellaszám százalékaként (</w:t>
-      </w:r>
-      <w:proofErr w:type="spellStart"/>
-      <w:r>
-        <w:rPr>
-          <w:sz w:val="24"/>
-          <w:szCs w:val="24"/>
-        </w:rPr>
-        <w:t>requiredFloorPercent</w:t>
-      </w:r>
-      <w:proofErr w:type="spellEnd"/>
-      <w:r>
-        <w:rPr>
-          <w:sz w:val="24"/>
-          <w:szCs w:val="24"/>
-        </w:rPr>
-        <w:t xml:space="preserve">) kerül kiszámításra. Ez a változó határozza meg, hogy hány cellát kell átalakítani </w:t>
-      </w:r>
-      <w:r>
-        <w:rPr>
-          <w:sz w:val="24"/>
-          <w:szCs w:val="24"/>
-        </w:rPr>
-        <w:t>teliből</w:t>
-      </w:r>
-      <w:r>
-        <w:rPr>
-          <w:sz w:val="24"/>
-          <w:szCs w:val="24"/>
-        </w:rPr>
-        <w:t xml:space="preserve"> (</w:t>
-      </w:r>
-      <w:proofErr w:type="spellStart"/>
-      <w:r>
-        <w:rPr>
-          <w:sz w:val="24"/>
-          <w:szCs w:val="24"/>
-        </w:rPr>
-        <w:t>value</w:t>
-      </w:r>
-      <w:proofErr w:type="spellEnd"/>
-      <w:r>
-        <w:rPr>
-          <w:sz w:val="24"/>
-          <w:szCs w:val="24"/>
-        </w:rPr>
-        <w:t xml:space="preserve"> = </w:t>
-      </w:r>
-      <w:r>
-        <w:rPr>
-          <w:sz w:val="24"/>
-          <w:szCs w:val="24"/>
-        </w:rPr>
-        <w:t xml:space="preserve">1) </w:t>
-      </w:r>
-      <w:r>
-        <w:rPr>
-          <w:sz w:val="24"/>
-          <w:szCs w:val="24"/>
-        </w:rPr>
-        <w:t>üressé</w:t>
-      </w:r>
-      <w:r>
-        <w:rPr>
-          <w:sz w:val="24"/>
-          <w:szCs w:val="24"/>
-        </w:rPr>
-        <w:t xml:space="preserve"> (</w:t>
-      </w:r>
-      <w:proofErr w:type="spellStart"/>
-      <w:r>
-        <w:rPr>
-          <w:sz w:val="24"/>
-          <w:szCs w:val="24"/>
-        </w:rPr>
-        <w:t>value</w:t>
-      </w:r>
-      <w:proofErr w:type="spellEnd"/>
-      <w:r>
-        <w:rPr>
-          <w:sz w:val="24"/>
-          <w:szCs w:val="24"/>
-        </w:rPr>
-        <w:t xml:space="preserve"> = </w:t>
-      </w:r>
-      <w:r>
-        <w:rPr>
-          <w:sz w:val="24"/>
-          <w:szCs w:val="24"/>
-        </w:rPr>
-        <w:t>0) a barlanggenerálás befejezéséhez.</w:t>
-      </w:r>
-    </w:p>
-    <w:p>
-      <w:pPr>
-        <w:jc w:val="both"/>
-        <w:rPr>
-          <w:sz w:val="24"/>
-          <w:szCs w:val="24"/>
-        </w:rPr>
-      </w:pPr>
-      <w:proofErr w:type="spellStart"/>
-      <w:r>
-        <w:rPr>
-          <w:b/>
-          <w:bCs/>
-          <w:sz w:val="24"/>
-          <w:szCs w:val="24"/>
-        </w:rPr>
-        <w:t>floorCount</w:t>
-      </w:r>
-      <w:proofErr w:type="spellEnd"/>
-      <w:r>
-        <w:rPr>
-          <w:b/>
-          <w:bCs/>
-          <w:sz w:val="24"/>
-          <w:szCs w:val="24"/>
-        </w:rPr>
-        <w:t xml:space="preserve"> </w:t>
-      </w:r>
-      <w:proofErr w:type="spellStart"/>
-      <w:r>
-        <w:rPr>
-          <w:b/>
-          <w:bCs/>
-          <w:sz w:val="24"/>
-          <w:szCs w:val="24"/>
-        </w:rPr>
-        <w:t>inicializáció</w:t>
-      </w:r>
-      <w:proofErr w:type="spellEnd"/>
-      <w:r>
-        <w:rPr>
-          <w:b/>
-          <w:bCs/>
-          <w:sz w:val="24"/>
-          <w:szCs w:val="24"/>
-        </w:rPr>
-        <w:t>:</w:t>
-      </w:r>
-      <w:r>
-        <w:rPr>
-          <w:b/>
-          <w:bCs/>
-          <w:sz w:val="24"/>
-          <w:szCs w:val="24"/>
-        </w:rPr>
-        <w:t xml:space="preserve"> </w:t>
-      </w:r>
-      <w:r>
-        <w:rPr>
-          <w:sz w:val="24"/>
-          <w:szCs w:val="24"/>
-        </w:rPr>
-        <w:t xml:space="preserve">A </w:t>
-      </w:r>
-      <w:proofErr w:type="spellStart"/>
-      <w:r>
-        <w:rPr>
-          <w:sz w:val="24"/>
-          <w:szCs w:val="24"/>
-        </w:rPr>
-        <w:t>floorCount</w:t>
+        </w:rPr>
+      </w:pPr>
+      <w:r>
+        <w:rPr>
+          <w:sz w:val="24"/>
+          <w:szCs w:val="24"/>
+        </w:rPr>
+        <w:t>A f</w:t>
+      </w:r>
+      <w:proofErr w:type="spellStart"/>
+      <w:r>
+        <w:rPr>
+          <w:sz w:val="24"/>
+          <w:szCs w:val="24"/>
+        </w:rPr>
+        <w:t>loorCount</w:t>
       </w:r>
       <w:proofErr w:type="spellEnd"/>
       <w:r>
@@ -7843,6 +8237,7 @@
         <w:t xml:space="preserve">A </w:t>
       </w:r>
       <w:proofErr w:type="spellStart"/>
+      <w:proofErr w:type="gramStart"/>
       <w:r>
         <w:rPr>
           <w:sz w:val="24"/>
@@ -7856,7 +8251,15 @@
           <w:sz w:val="24"/>
           <w:szCs w:val="24"/>
         </w:rPr>
-        <w:t>() metódus az 1.5.1.1. ábrán megtekinthető.</w:t>
+        <w:t>(</w:t>
+      </w:r>
+      <w:proofErr w:type="gramEnd"/>
+      <w:r>
+        <w:rPr>
+          <w:sz w:val="24"/>
+          <w:szCs w:val="24"/>
+        </w:rPr>
+        <w:t>) metódus az 1.5.1.1. ábrán megtekinthető.</w:t>
       </w:r>
     </w:p>
     <w:p>
@@ -8230,169 +8633,14 @@
           <w:sz w:val="24"/>
           <w:szCs w:val="24"/>
         </w:rPr>
-        <w:t>Az algoritmus lépésszámát, valamint a futási idejét is vizsgáltam, ezek a mérések az 1.5.1.3. ábrán láthatóak.</w:t>
-      </w:r>
-    </w:p>
-    <w:p>
-      <w:pPr>
-        <w:keepNext/>
-        <w:jc w:val="both"/>
-      </w:pPr>
-      <w:r>
-        <w:rPr>
-          <w:noProof/>
-          <w:sz w:val="24"/>
-          <w:szCs w:val="24"/>
-        </w:rPr>
-        <w:drawing>
-          <wp:inline distT="0" distB="0" distL="0" distR="0" wp14:anchorId="2971C5C3" wp14:editId="001C2161">
-            <wp:extent cx="5760720" cy="1349375"/>
-            <wp:effectExtent l="0" t="0" r="0" b="0"/>
-            <wp:docPr id="1219678860" name="Kép 1" descr="A képen szöveg, képernyőkép, Betűtípus, szám látható&#10;&#10;Automatikusan generált leírás"/>
-            <wp:cNvGraphicFramePr>
-              <a:graphicFrameLocks xmlns:a="http://schemas.openxmlformats.org/drawingml/2006/main" noChangeAspect="1"/>
-            </wp:cNvGraphicFramePr>
-            <a:graphic xmlns:a="http://schemas.openxmlformats.org/drawingml/2006/main">
-              <a:graphicData uri="http://schemas.openxmlformats.org/drawingml/2006/picture">
-                <pic:pic xmlns:pic="http://schemas.openxmlformats.org/drawingml/2006/picture">
-                  <pic:nvPicPr>
-                    <pic:cNvPr id="1219678860" name="Kép 1" descr="A képen szöveg, képernyőkép, Betűtípus, szám látható&#10;&#10;Automatikusan generált leírás"/>
-                    <pic:cNvPicPr/>
-                  </pic:nvPicPr>
-                  <pic:blipFill>
-                    <a:blip r:embed="rId30"/>
-                    <a:stretch>
-                      <a:fillRect/>
-                    </a:stretch>
-                  </pic:blipFill>
-                  <pic:spPr>
-                    <a:xfrm>
-                      <a:off x="0" y="0"/>
-                      <a:ext cx="5760720" cy="1349375"/>
-                    </a:xfrm>
-                    <a:prstGeom prst="rect">
-                      <a:avLst/>
-                    </a:prstGeom>
-                  </pic:spPr>
-                </pic:pic>
-              </a:graphicData>
-            </a:graphic>
-          </wp:inline>
-        </w:drawing>
-      </w:r>
-    </w:p>
-    <w:p>
-      <w:pPr>
-        <w:pStyle w:val="Kpalrs"/>
-        <w:jc w:val="center"/>
-      </w:pPr>
-      <w:r>
-        <w:rPr>
-          <w:sz w:val="24"/>
-          <w:szCs w:val="24"/>
-        </w:rPr>
-        <w:fldChar w:fldCharType="begin"/>
-      </w:r>
-      <w:r>
-        <w:rPr>
-          <w:sz w:val="24"/>
-          <w:szCs w:val="24"/>
-        </w:rPr>
-        <w:instrText xml:space="preserve"> STYLEREF 3 \s </w:instrText>
-      </w:r>
-      <w:r>
-        <w:rPr>
-          <w:sz w:val="24"/>
-          <w:szCs w:val="24"/>
-        </w:rPr>
-        <w:fldChar w:fldCharType="separate"/>
-      </w:r>
-      <w:r>
-        <w:rPr>
-          <w:noProof/>
-          <w:sz w:val="24"/>
-          <w:szCs w:val="24"/>
-        </w:rPr>
-        <w:t>1.5.1</w:t>
-      </w:r>
-      <w:r>
-        <w:rPr>
-          <w:sz w:val="24"/>
-          <w:szCs w:val="24"/>
-        </w:rPr>
-        <w:fldChar w:fldCharType="end"/>
-      </w:r>
-      <w:r>
-        <w:rPr>
-          <w:sz w:val="24"/>
-          <w:szCs w:val="24"/>
-        </w:rPr>
-        <w:t>.</w:t>
-      </w:r>
-      <w:r>
-        <w:rPr>
-          <w:sz w:val="24"/>
-          <w:szCs w:val="24"/>
-        </w:rPr>
-        <w:fldChar w:fldCharType="begin"/>
-      </w:r>
-      <w:r>
-        <w:rPr>
-          <w:sz w:val="24"/>
-          <w:szCs w:val="24"/>
-        </w:rPr>
-        <w:instrText xml:space="preserve"> SEQ ábra \* ARABIC \s 3 </w:instrText>
-      </w:r>
-      <w:r>
-        <w:rPr>
-          <w:sz w:val="24"/>
-          <w:szCs w:val="24"/>
-        </w:rPr>
-        <w:fldChar w:fldCharType="separate"/>
-      </w:r>
-      <w:r>
-        <w:rPr>
-          <w:noProof/>
-          <w:sz w:val="24"/>
-          <w:szCs w:val="24"/>
-        </w:rPr>
-        <w:t>2</w:t>
-      </w:r>
-      <w:r>
-        <w:rPr>
-          <w:sz w:val="24"/>
-          <w:szCs w:val="24"/>
-        </w:rPr>
-        <w:fldChar w:fldCharType="end"/>
-      </w:r>
-      <w:r>
-        <w:t xml:space="preserve">. ábra. Az algoritmus lépésszámai és futási idői a </w:t>
-      </w:r>
-      <w:proofErr w:type="spellStart"/>
-      <w:r>
-        <w:t>requiredFloorPercent</w:t>
-      </w:r>
-      <w:proofErr w:type="spellEnd"/>
-      <w:r>
-        <w:t xml:space="preserve"> függvényében</w:t>
-      </w:r>
-    </w:p>
-    <w:p/>
-    <w:p>
-      <w:pPr>
-        <w:jc w:val="both"/>
-        <w:rPr>
-          <w:sz w:val="24"/>
-          <w:szCs w:val="24"/>
-        </w:rPr>
-      </w:pPr>
-      <w:r>
-        <w:rPr>
-          <w:sz w:val="24"/>
-          <w:szCs w:val="24"/>
-        </w:rPr>
-        <w:lastRenderedPageBreak/>
-        <w:t xml:space="preserve">Ahogy azt az ábráról leolvashatjuk, minél nagyobb a </w:t>
+        <w:t>M</w:t>
+      </w:r>
+      <w:r>
+        <w:rPr>
+          <w:sz w:val="24"/>
+          <w:szCs w:val="24"/>
+        </w:rPr>
+        <w:t xml:space="preserve">inél nagyobb a </w:t>
       </w:r>
       <w:proofErr w:type="spellStart"/>
       <w:r>
@@ -8461,6 +8709,7 @@
           <w:sz w:val="24"/>
           <w:szCs w:val="24"/>
         </w:rPr>
+        <w:lastRenderedPageBreak/>
         <w:drawing>
           <wp:inline distT="0" distB="0" distL="0" distR="0" wp14:anchorId="0220A9C5" wp14:editId="327BA1DC">
             <wp:extent cx="5760720" cy="3420745"/>
@@ -8477,7 +8726,7 @@
                     <pic:cNvPicPr/>
                   </pic:nvPicPr>
                   <pic:blipFill>
-                    <a:blip r:embed="rId31"/>
+                    <a:blip r:embed="rId30"/>
                     <a:stretch>
                       <a:fillRect/>
                     </a:stretch>
@@ -8676,7 +8925,7 @@
                     <pic:cNvPicPr/>
                   </pic:nvPicPr>
                   <pic:blipFill>
-                    <a:blip r:embed="rId32"/>
+                    <a:blip r:embed="rId31"/>
                     <a:stretch>
                       <a:fillRect/>
                     </a:stretch>
@@ -8842,7 +9091,7 @@
                     <pic:cNvPicPr/>
                   </pic:nvPicPr>
                   <pic:blipFill>
-                    <a:blip r:embed="rId33"/>
+                    <a:blip r:embed="rId32"/>
                     <a:stretch>
                       <a:fillRect/>
                     </a:stretch>
@@ -9056,6 +9305,7 @@
         <w:t xml:space="preserve">, majd az egyszerű </w:t>
       </w:r>
       <w:proofErr w:type="spellStart"/>
+      <w:proofErr w:type="gramStart"/>
       <w:r>
         <w:rPr>
           <w:sz w:val="24"/>
@@ -9064,6 +9314,7 @@
         <w:t>rand.Next</w:t>
       </w:r>
       <w:proofErr w:type="spellEnd"/>
+      <w:proofErr w:type="gramEnd"/>
       <w:r>
         <w:rPr>
           <w:sz w:val="24"/>
@@ -9079,6 +9330,7 @@
         <w:t xml:space="preserve"> A metódusnak a neve a </w:t>
       </w:r>
       <w:proofErr w:type="spellStart"/>
+      <w:proofErr w:type="gramStart"/>
       <w:r>
         <w:rPr>
           <w:sz w:val="24"/>
@@ -9092,7 +9344,15 @@
           <w:sz w:val="24"/>
           <w:szCs w:val="24"/>
         </w:rPr>
-        <w:t>(), amely az 1.5.1.</w:t>
+        <w:t>(</w:t>
+      </w:r>
+      <w:proofErr w:type="gramEnd"/>
+      <w:r>
+        <w:rPr>
+          <w:sz w:val="24"/>
+          <w:szCs w:val="24"/>
+        </w:rPr>
+        <w:t>), amely az 1.5.1.</w:t>
       </w:r>
       <w:r>
         <w:rPr>
@@ -9136,7 +9396,7 @@
                     <pic:cNvPicPr/>
                   </pic:nvPicPr>
                   <pic:blipFill>
-                    <a:blip r:embed="rId34"/>
+                    <a:blip r:embed="rId33"/>
                     <a:stretch>
                       <a:fillRect/>
                     </a:stretch>
@@ -9421,6 +9681,7 @@
         <w:t xml:space="preserve">A következő lépés a random választás folyamatának az implementálása. A </w:t>
       </w:r>
       <w:proofErr w:type="spellStart"/>
+      <w:proofErr w:type="gramStart"/>
       <w:r>
         <w:rPr>
           <w:sz w:val="24"/>
@@ -9429,6 +9690,7 @@
         <w:t>rand.NextDouble</w:t>
       </w:r>
       <w:proofErr w:type="spellEnd"/>
+      <w:proofErr w:type="gramEnd"/>
       <w:r>
         <w:rPr>
           <w:sz w:val="24"/>
@@ -9531,6 +9793,7 @@
         <w:t xml:space="preserve">A továbbiakban a </w:t>
       </w:r>
       <w:proofErr w:type="spellStart"/>
+      <w:proofErr w:type="gramStart"/>
       <w:r>
         <w:rPr>
           <w:sz w:val="24"/>
@@ -9544,7 +9807,15 @@
           <w:sz w:val="24"/>
           <w:szCs w:val="24"/>
         </w:rPr>
-        <w:t>() metódus beépítésével generált térképeket fogom vizsgálni rögzített n x n méretű pályákon</w:t>
+        <w:t>(</w:t>
+      </w:r>
+      <w:proofErr w:type="gramEnd"/>
+      <w:r>
+        <w:rPr>
+          <w:sz w:val="24"/>
+          <w:szCs w:val="24"/>
+        </w:rPr>
+        <w:t>) metódus beépítésével generált térképeket fogom vizsgálni rögzített n x n méretű pályákon</w:t>
       </w:r>
       <w:r>
         <w:rPr>
@@ -9696,7 +9967,7 @@
                     <pic:cNvPicPr/>
                   </pic:nvPicPr>
                   <pic:blipFill>
-                    <a:blip r:embed="rId35"/>
+                    <a:blip r:embed="rId34"/>
                     <a:stretch>
                       <a:fillRect/>
                     </a:stretch>
@@ -10095,7 +10366,7 @@
                     <pic:cNvPicPr/>
                   </pic:nvPicPr>
                   <pic:blipFill>
-                    <a:blip r:embed="rId36"/>
+                    <a:blip r:embed="rId35"/>
                     <a:stretch>
                       <a:fillRect/>
                     </a:stretch>
@@ -10367,6 +10638,7 @@
       </w:pPr>
       <w:r>
         <w:rPr>
+          <w:noProof/>
           <w:sz w:val="24"/>
           <w:szCs w:val="24"/>
         </w:rPr>
@@ -10387,7 +10659,7 @@
                     <pic:cNvPicPr/>
                   </pic:nvPicPr>
                   <pic:blipFill>
-                    <a:blip r:embed="rId37"/>
+                    <a:blip r:embed="rId36"/>
                     <a:stretch>
                       <a:fillRect/>
                     </a:stretch>
@@ -10517,6 +10789,9 @@
         <w:keepNext/>
       </w:pPr>
       <w:r>
+        <w:rPr>
+          <w:noProof/>
+        </w:rPr>
         <w:drawing>
           <wp:inline distT="0" distB="0" distL="0" distR="0" wp14:anchorId="7F0CE392" wp14:editId="5B35BE7B">
             <wp:extent cx="5760720" cy="2234565"/>
@@ -10533,7 +10808,7 @@
                     <pic:cNvPicPr/>
                   </pic:nvPicPr>
                   <pic:blipFill>
-                    <a:blip r:embed="rId38"/>
+                    <a:blip r:embed="rId37"/>
                     <a:stretch>
                       <a:fillRect/>
                     </a:stretch>
@@ -10647,15 +10922,15 @@
           <w:sz w:val="24"/>
           <w:szCs w:val="24"/>
         </w:rPr>
-        <w:t>Úgy vélem, ez az algoritmus felelt meg leginkább az általam felállított követelményeknek, hiszen mindig olyan pályákat generál, amely összefüggő, a térkép szélei mindig falak, így a játékos szabadon navigálhat anélkül, hogy törődnie kellene a leeséssel, nincsenek olyan részek, ahová a játékos ne tudna eljutni, hiszen nincsenek elzárt terek. Ahhoz viszont, hogy a játékos eljusson mindenhová, egy bizonyos játékmechanikát fogok bevezetni, ami nem más mint, a grapp</w:t>
-      </w:r>
-      <w:proofErr w:type="spellStart"/>
-      <w:r>
-        <w:rPr>
-          <w:sz w:val="24"/>
-          <w:szCs w:val="24"/>
-        </w:rPr>
-        <w:t>ling</w:t>
+        <w:t xml:space="preserve">Úgy vélem, ez az algoritmus felelt meg leginkább az általam felállított követelményeknek, hiszen mindig olyan pályákat generál, amely összefüggő, a térkép szélei mindig falak, így a játékos szabadon navigálhat anélkül, hogy törődnie kellene a leeséssel, nincsenek olyan részek, ahová a játékos ne tudna eljutni, hiszen nincsenek elzárt terek. Ahhoz viszont, hogy a játékos eljusson mindenhová, egy bizonyos játékmechanikát fogok bevezetni, ami nem más mint, a </w:t>
+      </w:r>
+      <w:proofErr w:type="spellStart"/>
+      <w:r>
+        <w:rPr>
+          <w:sz w:val="24"/>
+          <w:szCs w:val="24"/>
+        </w:rPr>
+        <w:t>grappling</w:t>
       </w:r>
       <w:proofErr w:type="spellEnd"/>
       <w:r>
@@ -13074,6 +13349,31 @@
       <w:szCs w:val="20"/>
     </w:rPr>
   </w:style>
+  <w:style w:type="character" w:customStyle="1" w:styleId="mord">
+    <w:name w:val="mord"/>
+    <w:basedOn w:val="Bekezdsalapbettpusa"/>
+    <w:rsid w:val="00B83418"/>
+  </w:style>
+  <w:style w:type="character" w:customStyle="1" w:styleId="mrel">
+    <w:name w:val="mrel"/>
+    <w:basedOn w:val="Bekezdsalapbettpusa"/>
+    <w:rsid w:val="00B83418"/>
+  </w:style>
+  <w:style w:type="character" w:customStyle="1" w:styleId="mopen">
+    <w:name w:val="mopen"/>
+    <w:basedOn w:val="Bekezdsalapbettpusa"/>
+    <w:rsid w:val="00B83418"/>
+  </w:style>
+  <w:style w:type="character" w:customStyle="1" w:styleId="mpunct">
+    <w:name w:val="mpunct"/>
+    <w:basedOn w:val="Bekezdsalapbettpusa"/>
+    <w:rsid w:val="00B83418"/>
+  </w:style>
+  <w:style w:type="character" w:customStyle="1" w:styleId="mclose">
+    <w:name w:val="mclose"/>
+    <w:basedOn w:val="Bekezdsalapbettpusa"/>
+    <w:rsid w:val="00B83418"/>
+  </w:style>
 </w:styles>
 </file>
 

</xml_diff>